<commit_message>
feat: Añadir list.hack para bookings
</commit_message>
<xml_diff>
--- a/reports/Student #2/D04/Informe de Analisis Student #2.docx
+++ b/reports/Student #2/D04/Informe de Analisis Student #2.docx
@@ -4132,7 +4132,6 @@
         </w:rPr>
         <w:t xml:space="preserve">Decisión de Diseño 1: Modelado de </w:t>
       </w:r>
-      <w:proofErr w:type="spellStart"/>
       <w:r>
         <w:rPr>
           <w:b/>
@@ -4140,7 +4139,6 @@
         </w:rPr>
         <w:t>BannedPassenger</w:t>
       </w:r>
-      <w:proofErr w:type="spellEnd"/>
     </w:p>
     <w:p>
       <w:pPr>
@@ -4170,23 +4168,7 @@
           <w:b/>
           <w:bCs/>
         </w:rPr>
-        <w:t xml:space="preserve">Opción 1: Entidad </w:t>
-      </w:r>
-      <w:proofErr w:type="spellStart"/>
-      <w:r>
-        <w:rPr>
-          <w:b/>
-          <w:bCs/>
-        </w:rPr>
-        <w:t>BannedPassenger</w:t>
-      </w:r>
-      <w:proofErr w:type="spellEnd"/>
-      <w:r>
-        <w:rPr>
-          <w:b/>
-          <w:bCs/>
-        </w:rPr>
-        <w:t xml:space="preserve"> independiente</w:t>
+        <w:t>Opción 1: Entidad BannedPassenger independiente</w:t>
       </w:r>
     </w:p>
     <w:p>
@@ -4209,63 +4191,7 @@
       </w:r>
       <w:r>
         <w:br/>
-        <w:t xml:space="preserve">Se crea una entidad independiente que incluye todos los atributos relevantes del pasajero (por ejemplo, </w:t>
-      </w:r>
-      <w:proofErr w:type="spellStart"/>
-      <w:r>
-        <w:t>fullName</w:t>
-      </w:r>
-      <w:proofErr w:type="spellEnd"/>
-      <w:r>
-        <w:t xml:space="preserve">, </w:t>
-      </w:r>
-      <w:proofErr w:type="spellStart"/>
-      <w:r>
-        <w:t>dateOfBirth</w:t>
-      </w:r>
-      <w:proofErr w:type="spellEnd"/>
-      <w:r>
-        <w:t xml:space="preserve">, </w:t>
-      </w:r>
-      <w:proofErr w:type="spellStart"/>
-      <w:r>
-        <w:t>passportNumber</w:t>
-      </w:r>
-      <w:proofErr w:type="spellEnd"/>
-      <w:r>
-        <w:t>) junto con los atributos específicos del baneo (</w:t>
-      </w:r>
-      <w:proofErr w:type="spellStart"/>
-      <w:r>
-        <w:t>nationality</w:t>
-      </w:r>
-      <w:proofErr w:type="spellEnd"/>
-      <w:r>
-        <w:t xml:space="preserve">, </w:t>
-      </w:r>
-      <w:proofErr w:type="spellStart"/>
-      <w:r>
-        <w:t>reason</w:t>
-      </w:r>
-      <w:proofErr w:type="spellEnd"/>
-      <w:r>
-        <w:t xml:space="preserve">, </w:t>
-      </w:r>
-      <w:proofErr w:type="spellStart"/>
-      <w:r>
-        <w:t>banDate</w:t>
-      </w:r>
-      <w:proofErr w:type="spellEnd"/>
-      <w:r>
-        <w:t xml:space="preserve">, </w:t>
-      </w:r>
-      <w:proofErr w:type="spellStart"/>
-      <w:r>
-        <w:t>liftDate</w:t>
-      </w:r>
-      <w:proofErr w:type="spellEnd"/>
-      <w:r>
-        <w:t>).</w:t>
+        <w:t>Se crea una entidad independiente que incluye todos los atributos relevantes del pasajero (por ejemplo, fullName, dateOfBirth, passportNumber) junto con los atributos específicos del baneo (nationality, reason, banDate, liftDate).</w:t>
       </w:r>
     </w:p>
     <w:p>
@@ -4388,39 +4314,7 @@
           <w:b/>
           <w:bCs/>
         </w:rPr>
-        <w:t xml:space="preserve">Opción 2: Relación entre </w:t>
-      </w:r>
-      <w:proofErr w:type="spellStart"/>
-      <w:r>
-        <w:rPr>
-          <w:b/>
-          <w:bCs/>
-        </w:rPr>
-        <w:t>BannedPassenger</w:t>
-      </w:r>
-      <w:proofErr w:type="spellEnd"/>
-      <w:r>
-        <w:rPr>
-          <w:b/>
-          <w:bCs/>
-        </w:rPr>
-        <w:t xml:space="preserve"> y Passenger (por ejemplo, </w:t>
-      </w:r>
-      <w:proofErr w:type="spellStart"/>
-      <w:r>
-        <w:rPr>
-          <w:b/>
-          <w:bCs/>
-        </w:rPr>
-        <w:t>ManyToOne</w:t>
-      </w:r>
-      <w:proofErr w:type="spellEnd"/>
-      <w:r>
-        <w:rPr>
-          <w:b/>
-          <w:bCs/>
-        </w:rPr>
-        <w:t>)</w:t>
+        <w:t>Opción 2: Relación entre BannedPassenger y Passenger (por ejemplo, ManyToOne)</w:t>
       </w:r>
     </w:p>
     <w:p>
@@ -4570,23 +4464,7 @@
           <w:b/>
           <w:bCs/>
         </w:rPr>
-        <w:t xml:space="preserve">Elección Justificada: Entidad </w:t>
-      </w:r>
-      <w:proofErr w:type="spellStart"/>
-      <w:r>
-        <w:rPr>
-          <w:b/>
-          <w:bCs/>
-        </w:rPr>
-        <w:t>BannedPassenger</w:t>
-      </w:r>
-      <w:proofErr w:type="spellEnd"/>
-      <w:r>
-        <w:rPr>
-          <w:b/>
-          <w:bCs/>
-        </w:rPr>
-        <w:t xml:space="preserve"> Independiente</w:t>
+        <w:t>Elección Justificada: Entidad BannedPassenger Independiente</w:t>
       </w:r>
     </w:p>
     <w:p>
@@ -4655,15 +4533,7 @@
       </w:r>
       <w:r>
         <w:br/>
-        <w:t xml:space="preserve">La entidad </w:t>
-      </w:r>
-      <w:proofErr w:type="spellStart"/>
-      <w:r>
-        <w:t>BannedPassenger</w:t>
-      </w:r>
-      <w:proofErr w:type="spellEnd"/>
-      <w:r>
-        <w:t xml:space="preserve"> cumple con el requisito de modelar todos los atributos solicitados (nombre, fecha de nacimiento, pasaporte, nacionalidad, motivo, fecha de baneo y fecha de levantamiento opcional) de forma completa y autocontenida.</w:t>
+        <w:t>La entidad BannedPassenger cumple con el requisito de modelar todos los atributos solicitados (nombre, fecha de nacimiento, pasaporte, nacionalidad, motivo, fecha de baneo y fecha de levantamiento opcional) de forma completa y autocontenida.</w:t>
       </w:r>
     </w:p>
     <w:p/>
@@ -4706,17 +4576,8 @@
           <w:b/>
           <w:bCs/>
         </w:rPr>
-        <w:t xml:space="preserve">Decisión de Diseño 2: Modelado de atributos estadísticos en </w:t>
-      </w:r>
-      <w:proofErr w:type="spellStart"/>
-      <w:r>
-        <w:rPr>
-          <w:b/>
-          <w:bCs/>
-        </w:rPr>
-        <w:t>CustomerDashboard</w:t>
-      </w:r>
-      <w:proofErr w:type="spellEnd"/>
+        <w:t>Decisión de Diseño 2: Modelado de atributos estadísticos en CustomerDashboard</w:t>
+      </w:r>
     </w:p>
     <w:p>
       <w:pPr>
@@ -4750,17 +4611,8 @@
           <w:b/>
           <w:bCs/>
         </w:rPr>
-        <w:t xml:space="preserve"> Incluir atributos directamente en la clase </w:t>
-      </w:r>
-      <w:proofErr w:type="spellStart"/>
-      <w:r>
-        <w:rPr>
-          <w:b/>
-          <w:bCs/>
-        </w:rPr>
-        <w:t>CustomerDashboard</w:t>
-      </w:r>
-      <w:proofErr w:type="spellEnd"/>
+        <w:t xml:space="preserve"> Incluir atributos directamente en la clase CustomerDashboard</w:t>
+      </w:r>
     </w:p>
     <w:p>
       <w:pPr>
@@ -4790,39 +4642,7 @@
       </w:pPr>
       <w:r>
         <w:br/>
-        <w:t xml:space="preserve">Los atributos estadísticos (como </w:t>
-      </w:r>
-      <w:proofErr w:type="spellStart"/>
-      <w:r>
-        <w:t>bookingCostAverage</w:t>
-      </w:r>
-      <w:proofErr w:type="spellEnd"/>
-      <w:r>
-        <w:t xml:space="preserve">, </w:t>
-      </w:r>
-      <w:proofErr w:type="spellStart"/>
-      <w:r>
-        <w:t>bookingCostMinimum</w:t>
-      </w:r>
-      <w:proofErr w:type="spellEnd"/>
-      <w:r>
-        <w:t xml:space="preserve">, </w:t>
-      </w:r>
-      <w:proofErr w:type="spellStart"/>
-      <w:r>
-        <w:t>passengerCount</w:t>
-      </w:r>
-      <w:proofErr w:type="spellEnd"/>
-      <w:r>
-        <w:t xml:space="preserve">, etc.) se incluyen directamente en la clase </w:t>
-      </w:r>
-      <w:proofErr w:type="spellStart"/>
-      <w:r>
-        <w:t>CustomerDashboard</w:t>
-      </w:r>
-      <w:proofErr w:type="spellEnd"/>
-      <w:r>
-        <w:t xml:space="preserve"> en lugar de crear una clase específica para estadísticas.</w:t>
+        <w:t>Los atributos estadísticos (como bookingCostAverage, bookingCostMinimum, passengerCount, etc.) se incluyen directamente en la clase CustomerDashboard en lugar de crear una clase específica para estadísticas.</w:t>
       </w:r>
     </w:p>
     <w:p>
@@ -4901,15 +4721,7 @@
         <w:t>Claridad:</w:t>
       </w:r>
       <w:r>
-        <w:t xml:space="preserve"> Todos los datos relevantes del </w:t>
-      </w:r>
-      <w:proofErr w:type="spellStart"/>
-      <w:r>
-        <w:t>dashboard</w:t>
-      </w:r>
-      <w:proofErr w:type="spellEnd"/>
-      <w:r>
-        <w:t xml:space="preserve"> están definidos claramente en un único lugar.</w:t>
+        <w:t xml:space="preserve"> Todos los datos relevantes del dashboard están definidos claramente en un único lugar.</w:t>
       </w:r>
     </w:p>
     <w:p>
@@ -5008,17 +4820,8 @@
           <w:b/>
           <w:bCs/>
         </w:rPr>
-        <w:t xml:space="preserve"> Crear una clase específica </w:t>
-      </w:r>
-      <w:proofErr w:type="spellStart"/>
-      <w:r>
-        <w:rPr>
-          <w:b/>
-          <w:bCs/>
-        </w:rPr>
-        <w:t>Statistics</w:t>
-      </w:r>
-      <w:proofErr w:type="spellEnd"/>
+        <w:t xml:space="preserve"> Crear una clase específica Statistics</w:t>
+      </w:r>
     </w:p>
     <w:p>
       <w:pPr>
@@ -5048,23 +4851,7 @@
       </w:pPr>
       <w:r>
         <w:br/>
-        <w:t xml:space="preserve">Crear una clase separada </w:t>
-      </w:r>
-      <w:proofErr w:type="spellStart"/>
-      <w:r>
-        <w:t>Statistics</w:t>
-      </w:r>
-      <w:proofErr w:type="spellEnd"/>
-      <w:r>
-        <w:t xml:space="preserve"> que agrupe los atributos estadísticos y reutilizar esta clase dentro del </w:t>
-      </w:r>
-      <w:proofErr w:type="spellStart"/>
-      <w:r>
-        <w:t>CustomerDashboard</w:t>
-      </w:r>
-      <w:proofErr w:type="spellEnd"/>
-      <w:r>
-        <w:t>.</w:t>
+        <w:t>Crear una clase separada Statistics que agrupe los atributos estadísticos y reutilizar esta clase dentro del CustomerDashboard.</w:t>
       </w:r>
     </w:p>
     <w:p>
@@ -5121,15 +4908,7 @@
         <w:t>Reusabilidad:</w:t>
       </w:r>
       <w:r>
-        <w:t xml:space="preserve"> Permite reutilizar fácilmente estas estadísticas en otros contextos o </w:t>
-      </w:r>
-      <w:proofErr w:type="spellStart"/>
-      <w:r>
-        <w:t>dashboards</w:t>
-      </w:r>
-      <w:proofErr w:type="spellEnd"/>
-      <w:r>
-        <w:t xml:space="preserve"> futuros.</w:t>
+        <w:t xml:space="preserve"> Permite reutilizar fácilmente estas estadísticas en otros contextos o dashboards futuros.</w:t>
       </w:r>
     </w:p>
     <w:p>
@@ -5238,17 +5017,8 @@
           <w:b/>
           <w:bCs/>
         </w:rPr>
-        <w:t xml:space="preserve">Elección Justificada: Atributos Directos en </w:t>
-      </w:r>
-      <w:proofErr w:type="spellStart"/>
-      <w:r>
-        <w:rPr>
-          <w:b/>
-          <w:bCs/>
-        </w:rPr>
-        <w:t>CustomerDashboard</w:t>
-      </w:r>
-      <w:proofErr w:type="spellEnd"/>
+        <w:t>Elección Justificada: Atributos Directos en CustomerDashboard</w:t>
+      </w:r>
     </w:p>
     <w:p>
       <w:pPr>
@@ -5342,27 +5112,7 @@
           <w:sz w:val="24"/>
           <w:szCs w:val="24"/>
         </w:rPr>
-        <w:t xml:space="preserve">necesidad real del proyecto, que no anticipa el uso futuro de estos atributos fuera del contexto inmediato del </w:t>
-      </w:r>
-      <w:proofErr w:type="spellStart"/>
-      <w:r>
-        <w:rPr>
-          <w:b w:val="0"/>
-          <w:bCs w:val="0"/>
-          <w:sz w:val="24"/>
-          <w:szCs w:val="24"/>
-        </w:rPr>
-        <w:t>dashboard</w:t>
-      </w:r>
-      <w:proofErr w:type="spellEnd"/>
-      <w:r>
-        <w:rPr>
-          <w:b w:val="0"/>
-          <w:bCs w:val="0"/>
-          <w:sz w:val="24"/>
-          <w:szCs w:val="24"/>
-        </w:rPr>
-        <w:t xml:space="preserve"> actual.</w:t>
+        <w:t>necesidad real del proyecto, que no anticipa el uso futuro de estos atributos fuera del contexto inmediato del dashboard actual.</w:t>
       </w:r>
       <w:bookmarkEnd w:id="6"/>
     </w:p>
@@ -5478,17 +5228,8 @@
           <w:b/>
           <w:bCs/>
         </w:rPr>
-        <w:t xml:space="preserve">Decisión de Diseño 1: Gestión de Pasajeros a través de </w:t>
-      </w:r>
-      <w:proofErr w:type="spellStart"/>
-      <w:r>
-        <w:rPr>
-          <w:b/>
-          <w:bCs/>
-        </w:rPr>
-        <w:t>Bookings</w:t>
-      </w:r>
-      <w:proofErr w:type="spellEnd"/>
+        <w:t>Decisión de Diseño 1: Gestión de Pasajeros a través de Bookings</w:t>
+      </w:r>
     </w:p>
     <w:p>
       <w:pPr>
@@ -5901,39 +5642,7 @@
         </w:numPr>
       </w:pPr>
       <w:r>
-        <w:t xml:space="preserve">Seguridad y control de acceso: La autorización se implementa más fácilmente al comprobar </w:t>
-      </w:r>
-      <w:proofErr w:type="gramStart"/>
-      <w:r>
-        <w:t>super.getRequest</w:t>
-      </w:r>
-      <w:proofErr w:type="gramEnd"/>
-      <w:r>
-        <w:t>(</w:t>
-      </w:r>
-      <w:proofErr w:type="gramStart"/>
-      <w:r>
-        <w:t>).getPrincipal</w:t>
-      </w:r>
-      <w:proofErr w:type="gramEnd"/>
-      <w:r>
-        <w:t>(</w:t>
-      </w:r>
-      <w:proofErr w:type="gramStart"/>
-      <w:r>
-        <w:t>).hasRealm</w:t>
-      </w:r>
-      <w:proofErr w:type="gramEnd"/>
-      <w:r>
-        <w:t>(</w:t>
-      </w:r>
-      <w:proofErr w:type="gramStart"/>
-      <w:r>
-        <w:t>booking.getCustomer</w:t>
-      </w:r>
-      <w:proofErr w:type="gramEnd"/>
-      <w:r>
-        <w:t>()) dentro del contexto de una reserva específica.</w:t>
+        <w:t>Seguridad y control de acceso: La autorización se implementa más fácilmente al comprobar super.getRequest().getPrincipal().hasRealm(booking.getCustomer()) dentro del contexto de una reserva específica.</w:t>
       </w:r>
     </w:p>
     <w:p>
@@ -6240,15 +5949,7 @@
         <w:pStyle w:val="Textoindependiente"/>
       </w:pPr>
       <w:r>
-        <w:t>Permitir que el sistema recupere todas las recomendaciones disponibles dentro de los límites establecidos por la API (por ejemplo, 5 recomendaciones por consulta, como se configura en el parámetro </w:t>
-      </w:r>
-      <w:proofErr w:type="spellStart"/>
-      <w:r>
-        <w:t>limit</w:t>
-      </w:r>
-      <w:proofErr w:type="spellEnd"/>
-      <w:r>
-        <w:t>).</w:t>
+        <w:t>Permitir que el sistema recupere todas las recomendaciones disponibles dentro de los límites establecidos por la API (por ejemplo, 5 recomendaciones por consulta, como se configura en el parámetro limit).</w:t>
       </w:r>
     </w:p>
     <w:p>
@@ -6418,36 +6119,16 @@
       <w:r>
         <w:t>Uso eficiente de la API: La API de Foursquare Places ya tiene un límite configurado en el parámetro </w:t>
       </w:r>
-      <w:proofErr w:type="spellStart"/>
-      <w:r>
-        <w:fldChar w:fldCharType="begin"/>
-      </w:r>
-      <w:r>
-        <w:instrText>HYPERLINK "vscode-file://vscode-app/c:/Users/pablo/AppData/Local/Programs/Microsoft%20VS%20Code/resources/app/out/vs/code/electron-sandbox/workbench/workbench.html"</w:instrText>
-      </w:r>
-      <w:r>
-        <w:fldChar w:fldCharType="separate"/>
-      </w:r>
-      <w:r>
-        <w:rPr>
-          <w:rStyle w:val="Hipervnculo"/>
-          <w:color w:val="auto"/>
-          <w:u w:val="none"/>
-        </w:rPr>
-        <w:t>limit</w:t>
-      </w:r>
-      <w:proofErr w:type="spellEnd"/>
-      <w:r>
-        <w:rPr>
-          <w:rStyle w:val="Hipervnculo"/>
-          <w:color w:val="auto"/>
-          <w:u w:val="none"/>
-        </w:rPr>
-        <w:t xml:space="preserve"> = "5"</w:t>
-      </w:r>
-      <w:r>
-        <w:fldChar w:fldCharType="end"/>
-      </w:r>
+      <w:hyperlink r:id="rId11" w:history="1">
+        <w:r>
+          <w:rPr>
+            <w:rStyle w:val="Hipervnculo"/>
+            <w:color w:val="auto"/>
+            <w:u w:val="none"/>
+          </w:rPr>
+          <w:t>limit = "5"</w:t>
+        </w:r>
+      </w:hyperlink>
       <w:r>
         <w:t>, lo que asegura que no se exceda un número razonable de recomendaciones por consulta. Además, la API ofrece un número muy grande de llamadas, lo que permite realizar consultas sin preocuparse por exceder los límites en el entorno actual.</w:t>
       </w:r>
@@ -6464,95 +6145,31 @@
       <w:r>
         <w:t>Filtrado inteligente en el controlador: En el método </w:t>
       </w:r>
-      <w:proofErr w:type="spellStart"/>
-      <w:r>
-        <w:fldChar w:fldCharType="begin"/>
-      </w:r>
-      <w:r>
-        <w:instrText>HYPERLINK "vscode-file://vscode-app/c:/Users/pablo/AppData/Local/Programs/Microsoft%20VS%20Code/resources/app/out/vs/code/electron-sandbox/workbench/workbench.html"</w:instrText>
-      </w:r>
-      <w:r>
-        <w:fldChar w:fldCharType="separate"/>
-      </w:r>
-      <w:r>
-        <w:rPr>
-          <w:rStyle w:val="Hipervnculo"/>
-          <w:color w:val="auto"/>
-          <w:u w:val="none"/>
-        </w:rPr>
-        <w:t>doPopulateRecommendations</w:t>
-      </w:r>
-      <w:proofErr w:type="spellEnd"/>
-      <w:r>
-        <w:rPr>
-          <w:rStyle w:val="Hipervnculo"/>
-          <w:color w:val="auto"/>
-          <w:u w:val="none"/>
-        </w:rPr>
-        <w:t>()</w:t>
-      </w:r>
-      <w:r>
-        <w:fldChar w:fldCharType="end"/>
-      </w:r>
+      <w:hyperlink r:id="rId12" w:history="1">
+        <w:r>
+          <w:rPr>
+            <w:rStyle w:val="Hipervnculo"/>
+            <w:color w:val="auto"/>
+            <w:u w:val="none"/>
+          </w:rPr>
+          <w:t>doPopulateRecommendations()</w:t>
+        </w:r>
+      </w:hyperlink>
       <w:r>
         <w:t> del controlador </w:t>
       </w:r>
-      <w:proofErr w:type="spellStart"/>
-      <w:r>
-        <w:fldChar w:fldCharType="begin"/>
-      </w:r>
-      <w:r>
-        <w:instrText>HYPERLINK "vscode-file://vscode-app/c:/Users/pablo/AppData/Local/Programs/Microsoft%20VS%20Code/resources/app/out/vs/code/electron-sandbox/workbench/workbench.html"</w:instrText>
-      </w:r>
-      <w:r>
-        <w:fldChar w:fldCharType="separate"/>
-      </w:r>
-      <w:r>
-        <w:rPr>
-          <w:rStyle w:val="Hipervnculo"/>
-          <w:color w:val="auto"/>
-          <w:u w:val="none"/>
-        </w:rPr>
-        <w:t>AdminRecommendationPopulateController</w:t>
-      </w:r>
-      <w:proofErr w:type="spellEnd"/>
-      <w:r>
-        <w:fldChar w:fldCharType="end"/>
-      </w:r>
-      <w:r>
-        <w:t>, solo se realizan llamadas a la API para aeropuertos con ciudades válidas (aquellas que no contienen "</w:t>
-      </w:r>
-      <w:proofErr w:type="spellStart"/>
-      <w:r>
-        <w:t>lorem</w:t>
-      </w:r>
-      <w:proofErr w:type="spellEnd"/>
-      <w:r>
-        <w:t xml:space="preserve"> </w:t>
-      </w:r>
-      <w:proofErr w:type="spellStart"/>
-      <w:r>
-        <w:t>ipsum</w:t>
-      </w:r>
-      <w:proofErr w:type="spellEnd"/>
-      <w:r>
-        <w:t>"). Esto asegura que las consultas se enfoquen en datos relevantes, ya que la mayoría de las ciudades en el entorno de muestra actual contienen "</w:t>
-      </w:r>
-      <w:proofErr w:type="spellStart"/>
-      <w:r>
-        <w:t>lorem</w:t>
-      </w:r>
-      <w:proofErr w:type="spellEnd"/>
-      <w:r>
-        <w:t xml:space="preserve"> </w:t>
-      </w:r>
-      <w:proofErr w:type="spellStart"/>
-      <w:r>
-        <w:t>ipsum</w:t>
-      </w:r>
-      <w:proofErr w:type="spellEnd"/>
-      <w:r>
-        <w:t>".</w:t>
+      <w:hyperlink r:id="rId13" w:history="1">
+        <w:r>
+          <w:rPr>
+            <w:rStyle w:val="Hipervnculo"/>
+            <w:color w:val="auto"/>
+            <w:u w:val="none"/>
+          </w:rPr>
+          <w:t>AdminRecommendationPopulateController</w:t>
+        </w:r>
+      </w:hyperlink>
+      <w:r>
+        <w:t>, solo se realizan llamadas a la API para aeropuertos con ciudades válidas (aquellas que no contienen "lorem ipsum"). Esto asegura que las consultas se enfoquen en datos relevantes, ya que la mayoría de las ciudades en el entorno de muestra actual contienen "lorem ipsum".</w:t>
       </w:r>
     </w:p>
     <w:p>
@@ -6725,17 +6342,8 @@
           <w:b/>
           <w:bCs/>
         </w:rPr>
-        <w:t xml:space="preserve">Decisión de Diseño 3: Formato de visualización de vuelos en la creación de </w:t>
-      </w:r>
-      <w:proofErr w:type="spellStart"/>
-      <w:r>
-        <w:rPr>
-          <w:b/>
-          <w:bCs/>
-        </w:rPr>
-        <w:t>bookings</w:t>
-      </w:r>
-      <w:proofErr w:type="spellEnd"/>
+        <w:t>Decisión de Diseño 3: Formato de visualización de vuelos en la creación de bookings</w:t>
+      </w:r>
     </w:p>
     <w:p>
       <w:pPr>
@@ -7135,25 +6743,7 @@
         </w:numPr>
       </w:pPr>
       <w:r>
-        <w:t xml:space="preserve">Mejora en la toma de decisiones: Como se ve en </w:t>
-      </w:r>
-      <w:proofErr w:type="spellStart"/>
-      <w:r>
-        <w:t>CustomerBookingCreateService.unbind</w:t>
-      </w:r>
-      <w:proofErr w:type="spellEnd"/>
-      <w:r>
-        <w:t xml:space="preserve">(), se construye una etiqueta informativa que incluye el tag del vuelo y las ciudades de origen y destino (tag + " (" + </w:t>
-      </w:r>
-      <w:proofErr w:type="spellStart"/>
-      <w:proofErr w:type="gramStart"/>
-      <w:r>
-        <w:t>flight.getOriginCity</w:t>
-      </w:r>
-      <w:proofErr w:type="spellEnd"/>
-      <w:proofErr w:type="gramEnd"/>
-      <w:r>
-        <w:t xml:space="preserve">() + " </w:t>
+        <w:t xml:space="preserve">Mejora en la toma de decisiones: Como se ve en CustomerBookingCreateService.unbind(), se construye una etiqueta informativa que incluye el tag del vuelo y las ciudades de origen y destino (tag + " (" + flight.getOriginCity() + " </w:t>
       </w:r>
       <w:r>
         <w:rPr>
@@ -7162,17 +6752,7 @@
         <w:t>→</w:t>
       </w:r>
       <w:r>
-        <w:t xml:space="preserve"> " + </w:t>
-      </w:r>
-      <w:proofErr w:type="spellStart"/>
-      <w:proofErr w:type="gramStart"/>
-      <w:r>
-        <w:t>flight.getDestinationCity</w:t>
-      </w:r>
-      <w:proofErr w:type="spellEnd"/>
-      <w:proofErr w:type="gramEnd"/>
-      <w:r>
-        <w:t>() + ")"), proporcionando información crucial para que el usuario elija adecuadamente.</w:t>
+        <w:t xml:space="preserve"> " + flight.getDestinationCity() + ")"), proporcionando información crucial para que el usuario elija adecuadamente.</w:t>
       </w:r>
     </w:p>
     <w:p>
@@ -7263,46 +6843,54 @@
           <w:spacing w:val="-2"/>
           <w:w w:val="90"/>
         </w:rPr>
-        <w:t>Entregable D0</w:t>
-      </w:r>
-      <w:r>
+        <w:t>Entregable D04</w:t>
+      </w:r>
+      <w:bookmarkEnd w:id="8"/>
+    </w:p>
+    <w:p>
+      <w:pPr>
+        <w:pStyle w:val="Ttulo1"/>
+        <w:tabs>
+          <w:tab w:val="left" w:pos="399"/>
+        </w:tabs>
         <w:rPr>
           <w:color w:val="7B9162"/>
           <w:spacing w:val="-2"/>
           <w:w w:val="90"/>
         </w:rPr>
-        <w:t>4</w:t>
-      </w:r>
-      <w:bookmarkEnd w:id="8"/>
-    </w:p>
-    <w:p>
-      <w:pPr>
-        <w:pStyle w:val="Ttulo1"/>
-        <w:tabs>
-          <w:tab w:val="left" w:pos="399"/>
-        </w:tabs>
-        <w:rPr>
-          <w:color w:val="7B9162"/>
-          <w:spacing w:val="-2"/>
-          <w:w w:val="90"/>
-        </w:rPr>
-      </w:pPr>
-    </w:p>
-    <w:p>
-      <w:pPr>
-        <w:rPr>
-          <w:w w:val="90"/>
-          <w:sz w:val="24"/>
-          <w:szCs w:val="24"/>
-        </w:rPr>
-      </w:pPr>
-      <w:r>
-        <w:rPr>
-          <w:w w:val="90"/>
-          <w:sz w:val="24"/>
-          <w:szCs w:val="24"/>
-        </w:rPr>
-        <w:t>Para este entregable quería detallar dos decisiones de diseño tomadas en anteriores entregables, pero no correctamente detalladas.</w:t>
+      </w:pPr>
+    </w:p>
+    <w:p>
+      <w:pPr>
+        <w:rPr>
+          <w:w w:val="90"/>
+          <w:sz w:val="24"/>
+          <w:szCs w:val="24"/>
+        </w:rPr>
+      </w:pPr>
+      <w:r>
+        <w:rPr>
+          <w:w w:val="90"/>
+          <w:sz w:val="24"/>
+          <w:szCs w:val="24"/>
+        </w:rPr>
+        <w:t xml:space="preserve">Para este entregable quería detallar dos decisiones de diseño tomadas en anteriores entregables, pero no correctamente </w:t>
+      </w:r>
+      <w:r>
+        <w:rPr>
+          <w:w w:val="90"/>
+          <w:sz w:val="24"/>
+          <w:szCs w:val="24"/>
+        </w:rPr>
+        <w:t>justificadas</w:t>
+      </w:r>
+      <w:r>
+        <w:rPr>
+          <w:w w:val="90"/>
+          <w:sz w:val="24"/>
+          <w:szCs w:val="24"/>
+        </w:rPr>
+        <w:t>.</w:t>
       </w:r>
     </w:p>
     <w:p>
@@ -7606,25 +7194,7 @@
           <w:sz w:val="24"/>
           <w:szCs w:val="24"/>
         </w:rPr>
-        <w:t>Requiere definir claramente el significado del atributo "</w:t>
-      </w:r>
-      <w:proofErr w:type="spellStart"/>
-      <w:r>
-        <w:rPr>
-          <w:w w:val="90"/>
-          <w:sz w:val="24"/>
-          <w:szCs w:val="24"/>
-        </w:rPr>
-        <w:t>cost</w:t>
-      </w:r>
-      <w:proofErr w:type="spellEnd"/>
-      <w:r>
-        <w:rPr>
-          <w:w w:val="90"/>
-          <w:sz w:val="24"/>
-          <w:szCs w:val="24"/>
-        </w:rPr>
-        <w:t>" del vuelo, lo cual no estaba suficientemente especificado en los requisitos.</w:t>
+        <w:t>Requiere definir claramente el significado del atributo "cost" del vuelo, lo cual no estaba suficientemente especificado en los requisitos.</w:t>
       </w:r>
     </w:p>
     <w:p>
@@ -7645,25 +7215,7 @@
           <w:sz w:val="24"/>
           <w:szCs w:val="24"/>
         </w:rPr>
-        <w:t xml:space="preserve">Aumenta la complejidad de la lógica en </w:t>
-      </w:r>
-      <w:proofErr w:type="spellStart"/>
-      <w:r>
-        <w:rPr>
-          <w:w w:val="90"/>
-          <w:sz w:val="24"/>
-          <w:szCs w:val="24"/>
-        </w:rPr>
-        <w:t>BookingCreateService</w:t>
-      </w:r>
-      <w:proofErr w:type="spellEnd"/>
-      <w:r>
-        <w:rPr>
-          <w:w w:val="90"/>
-          <w:sz w:val="24"/>
-          <w:szCs w:val="24"/>
-        </w:rPr>
-        <w:t>.</w:t>
+        <w:t>Aumenta la complejidad de la lógica en BookingCreateService.</w:t>
       </w:r>
     </w:p>
     <w:p>
@@ -8056,81 +7608,51 @@
           <w:sz w:val="24"/>
           <w:szCs w:val="24"/>
         </w:rPr>
-        <w:t>Se decidió adoptar esta opción por su simplicidad, y porque la ambigüedad en la definición del atributo "</w:t>
-      </w:r>
-      <w:proofErr w:type="spellStart"/>
-      <w:r>
-        <w:rPr>
-          <w:w w:val="90"/>
-          <w:sz w:val="24"/>
-          <w:szCs w:val="24"/>
-        </w:rPr>
-        <w:t>cost</w:t>
-      </w:r>
-      <w:proofErr w:type="spellEnd"/>
-      <w:r>
-        <w:rPr>
-          <w:w w:val="90"/>
-          <w:sz w:val="24"/>
-          <w:szCs w:val="24"/>
-        </w:rPr>
-        <w:t>" del vuelo no permitía implementar un sistema de cálculo fiable. Además, se confirmó con el profesorado que este enfoque era aceptable para los fines del proyecto.</w:t>
-      </w:r>
-    </w:p>
-    <w:p>
-      <w:pPr>
-        <w:rPr>
-          <w:b/>
-          <w:bCs/>
-          <w:w w:val="90"/>
-          <w:sz w:val="24"/>
-          <w:szCs w:val="24"/>
-        </w:rPr>
-      </w:pPr>
-    </w:p>
-    <w:p>
-      <w:pPr>
-        <w:rPr>
-          <w:b/>
-          <w:bCs/>
-          <w:w w:val="90"/>
-          <w:sz w:val="24"/>
-          <w:szCs w:val="24"/>
-        </w:rPr>
-      </w:pPr>
-    </w:p>
-    <w:p>
-      <w:pPr>
-        <w:rPr>
-          <w:b/>
-          <w:bCs/>
-          <w:w w:val="90"/>
-          <w:sz w:val="24"/>
-          <w:szCs w:val="24"/>
-        </w:rPr>
-      </w:pPr>
-      <w:r>
-        <w:rPr>
-          <w:b/>
-          <w:bCs/>
-          <w:w w:val="90"/>
-          <w:sz w:val="24"/>
-          <w:szCs w:val="24"/>
-        </w:rPr>
-        <w:t xml:space="preserve">Decisión de diseño 2: Atributo Flight en </w:t>
-      </w:r>
-      <w:proofErr w:type="spellStart"/>
-      <w:r>
-        <w:rPr>
-          <w:b/>
-          <w:bCs/>
-          <w:w w:val="90"/>
-          <w:sz w:val="24"/>
-          <w:szCs w:val="24"/>
-        </w:rPr>
-        <w:t>read-only</w:t>
-      </w:r>
-      <w:proofErr w:type="spellEnd"/>
+        <w:t>Se decidió adoptar esta opción por su simplicidad, y porque la ambigüedad en la definición del atributo "cost" del vuelo no permitía implementar un sistema de cálculo fiable. Además, se confirmó con el profesorado que este enfoque era aceptable para los fines del proyecto.</w:t>
+      </w:r>
+    </w:p>
+    <w:p>
+      <w:pPr>
+        <w:rPr>
+          <w:b/>
+          <w:bCs/>
+          <w:w w:val="90"/>
+          <w:sz w:val="24"/>
+          <w:szCs w:val="24"/>
+        </w:rPr>
+      </w:pPr>
+    </w:p>
+    <w:p>
+      <w:pPr>
+        <w:rPr>
+          <w:b/>
+          <w:bCs/>
+          <w:w w:val="90"/>
+          <w:sz w:val="24"/>
+          <w:szCs w:val="24"/>
+        </w:rPr>
+      </w:pPr>
+    </w:p>
+    <w:p>
+      <w:pPr>
+        <w:rPr>
+          <w:b/>
+          <w:bCs/>
+          <w:w w:val="90"/>
+          <w:sz w:val="24"/>
+          <w:szCs w:val="24"/>
+        </w:rPr>
+      </w:pPr>
+      <w:r>
+        <w:rPr>
+          <w:b/>
+          <w:bCs/>
+          <w:w w:val="90"/>
+          <w:sz w:val="24"/>
+          <w:szCs w:val="24"/>
+        </w:rPr>
+        <w:t>Decisión de diseño 2: Atributo Flight en read-only</w:t>
+      </w:r>
     </w:p>
     <w:p>
       <w:pPr>
@@ -8441,29 +7963,7 @@
           <w:sz w:val="24"/>
           <w:szCs w:val="24"/>
         </w:rPr>
-        <w:t xml:space="preserve">Dejar el campo Flight en modo </w:t>
-      </w:r>
-      <w:proofErr w:type="spellStart"/>
-      <w:r>
-        <w:rPr>
-          <w:b/>
-          <w:bCs/>
-          <w:w w:val="90"/>
-          <w:sz w:val="24"/>
-          <w:szCs w:val="24"/>
-        </w:rPr>
-        <w:t>read-only</w:t>
-      </w:r>
-      <w:proofErr w:type="spellEnd"/>
-      <w:r>
-        <w:rPr>
-          <w:b/>
-          <w:bCs/>
-          <w:w w:val="90"/>
-          <w:sz w:val="24"/>
-          <w:szCs w:val="24"/>
-        </w:rPr>
-        <w:t xml:space="preserve"> (opción elegida)</w:t>
+        <w:t>Dejar el campo Flight en modo read-only (opción elegida)</w:t>
       </w:r>
     </w:p>
     <w:p>
@@ -8523,25 +8023,7 @@
           <w:sz w:val="24"/>
           <w:szCs w:val="24"/>
         </w:rPr>
-        <w:t xml:space="preserve">No permitir editar el vuelo una vez creado el Booking. El atributo se </w:t>
-      </w:r>
-      <w:proofErr w:type="gramStart"/>
-      <w:r>
-        <w:rPr>
-          <w:w w:val="90"/>
-          <w:sz w:val="24"/>
-          <w:szCs w:val="24"/>
-        </w:rPr>
-        <w:t>visualiza</w:t>
-      </w:r>
-      <w:proofErr w:type="gramEnd"/>
-      <w:r>
-        <w:rPr>
-          <w:w w:val="90"/>
-          <w:sz w:val="24"/>
-          <w:szCs w:val="24"/>
-        </w:rPr>
-        <w:t xml:space="preserve"> pero no se puede cambiar.</w:t>
+        <w:t>No permitir editar el vuelo una vez creado el Booking. El atributo se visualiza pero no se puede cambiar.</w:t>
       </w:r>
     </w:p>
     <w:p>
@@ -8760,18 +8242,8 @@
           <w:sz w:val="24"/>
           <w:szCs w:val="24"/>
         </w:rPr>
-        <w:t xml:space="preserve">: Dejar el campo Flight en </w:t>
-      </w:r>
-      <w:proofErr w:type="spellStart"/>
-      <w:r>
-        <w:rPr>
-          <w:w w:val="90"/>
-          <w:sz w:val="24"/>
-          <w:szCs w:val="24"/>
-        </w:rPr>
-        <w:t>read-only</w:t>
-      </w:r>
-      <w:proofErr w:type="spellEnd"/>
+        <w:t>: Dejar el campo Flight en read-only</w:t>
+      </w:r>
       <w:r>
         <w:rPr>
           <w:w w:val="90"/>
@@ -8806,6 +8278,824 @@
         </w:rPr>
         <w:t>Se considera más apropiado y realista que una reserva, una vez creada para un vuelo determinado, no permita cambiar ese vuelo. Esta decisión también simplifica la implementación y evita errores que podrían surgir de modificaciones inconsistentes del modelo.</w:t>
       </w:r>
+    </w:p>
+    <w:p>
+      <w:pPr>
+        <w:rPr>
+          <w:w w:val="90"/>
+          <w:sz w:val="24"/>
+          <w:szCs w:val="24"/>
+        </w:rPr>
+      </w:pPr>
+    </w:p>
+    <w:p>
+      <w:pPr>
+        <w:rPr>
+          <w:b/>
+          <w:bCs/>
+          <w:w w:val="90"/>
+          <w:sz w:val="24"/>
+          <w:szCs w:val="24"/>
+        </w:rPr>
+      </w:pPr>
+      <w:r>
+        <w:rPr>
+          <w:b/>
+          <w:bCs/>
+          <w:w w:val="90"/>
+          <w:sz w:val="24"/>
+          <w:szCs w:val="24"/>
+        </w:rPr>
+        <w:t>Decisión de diseño 2: Identificador en Customer</w:t>
+      </w:r>
+    </w:p>
+    <w:p>
+      <w:pPr>
+        <w:rPr>
+          <w:b/>
+          <w:bCs/>
+          <w:w w:val="90"/>
+          <w:sz w:val="24"/>
+          <w:szCs w:val="24"/>
+        </w:rPr>
+      </w:pPr>
+    </w:p>
+    <w:p>
+      <w:pPr>
+        <w:pStyle w:val="Prrafodelista"/>
+        <w:numPr>
+          <w:ilvl w:val="0"/>
+          <w:numId w:val="40"/>
+        </w:numPr>
+        <w:rPr>
+          <w:b/>
+          <w:bCs/>
+          <w:w w:val="90"/>
+          <w:sz w:val="24"/>
+          <w:szCs w:val="24"/>
+        </w:rPr>
+      </w:pPr>
+      <w:r>
+        <w:rPr>
+          <w:b/>
+          <w:bCs/>
+          <w:w w:val="90"/>
+          <w:sz w:val="24"/>
+          <w:szCs w:val="24"/>
+        </w:rPr>
+        <w:t>Identificador elegido manualmente por el usuario (opción descartada)</w:t>
+      </w:r>
+    </w:p>
+    <w:p>
+      <w:pPr>
+        <w:pStyle w:val="Prrafodelista"/>
+        <w:ind w:left="720" w:firstLine="0"/>
+        <w:rPr>
+          <w:b/>
+          <w:bCs/>
+          <w:w w:val="90"/>
+          <w:sz w:val="24"/>
+          <w:szCs w:val="24"/>
+        </w:rPr>
+      </w:pPr>
+    </w:p>
+    <w:p>
+      <w:pPr>
+        <w:rPr>
+          <w:w w:val="90"/>
+          <w:sz w:val="24"/>
+          <w:szCs w:val="24"/>
+        </w:rPr>
+      </w:pPr>
+      <w:r>
+        <w:rPr>
+          <w:b/>
+          <w:bCs/>
+          <w:w w:val="90"/>
+          <w:sz w:val="24"/>
+          <w:szCs w:val="24"/>
+        </w:rPr>
+        <w:t>Definición</w:t>
+      </w:r>
+      <w:r>
+        <w:rPr>
+          <w:w w:val="90"/>
+          <w:sz w:val="24"/>
+          <w:szCs w:val="24"/>
+        </w:rPr>
+        <w:t>:</w:t>
+      </w:r>
+      <w:r>
+        <w:rPr>
+          <w:w w:val="90"/>
+          <w:sz w:val="24"/>
+          <w:szCs w:val="24"/>
+        </w:rPr>
+        <w:br/>
+      </w:r>
+    </w:p>
+    <w:p>
+      <w:pPr>
+        <w:rPr>
+          <w:w w:val="90"/>
+          <w:sz w:val="24"/>
+          <w:szCs w:val="24"/>
+        </w:rPr>
+      </w:pPr>
+      <w:r>
+        <w:rPr>
+          <w:w w:val="90"/>
+          <w:sz w:val="24"/>
+          <w:szCs w:val="24"/>
+        </w:rPr>
+        <w:t xml:space="preserve">Permitir que el usuario introduzca libremente su identificador (identifier) al convertirse en </w:t>
+      </w:r>
+      <w:r>
+        <w:rPr>
+          <w:i/>
+          <w:iCs/>
+          <w:w w:val="90"/>
+          <w:sz w:val="24"/>
+          <w:szCs w:val="24"/>
+        </w:rPr>
+        <w:t>Customer</w:t>
+      </w:r>
+      <w:r>
+        <w:rPr>
+          <w:w w:val="90"/>
+          <w:sz w:val="24"/>
+          <w:szCs w:val="24"/>
+        </w:rPr>
+        <w:t>, a través de un campo editable en el formulario.</w:t>
+      </w:r>
+    </w:p>
+    <w:p>
+      <w:pPr>
+        <w:rPr>
+          <w:w w:val="90"/>
+          <w:sz w:val="24"/>
+          <w:szCs w:val="24"/>
+        </w:rPr>
+      </w:pPr>
+    </w:p>
+    <w:p>
+      <w:pPr>
+        <w:rPr>
+          <w:w w:val="90"/>
+          <w:sz w:val="24"/>
+          <w:szCs w:val="24"/>
+        </w:rPr>
+      </w:pPr>
+      <w:r>
+        <w:rPr>
+          <w:b/>
+          <w:bCs/>
+          <w:w w:val="90"/>
+          <w:sz w:val="24"/>
+          <w:szCs w:val="24"/>
+        </w:rPr>
+        <w:t>Ventajas</w:t>
+      </w:r>
+      <w:r>
+        <w:rPr>
+          <w:w w:val="90"/>
+          <w:sz w:val="24"/>
+          <w:szCs w:val="24"/>
+        </w:rPr>
+        <w:t>:</w:t>
+      </w:r>
+    </w:p>
+    <w:p>
+      <w:pPr>
+        <w:rPr>
+          <w:w w:val="90"/>
+          <w:sz w:val="24"/>
+          <w:szCs w:val="24"/>
+        </w:rPr>
+      </w:pPr>
+    </w:p>
+    <w:p>
+      <w:pPr>
+        <w:numPr>
+          <w:ilvl w:val="0"/>
+          <w:numId w:val="36"/>
+        </w:numPr>
+        <w:rPr>
+          <w:w w:val="90"/>
+          <w:sz w:val="24"/>
+          <w:szCs w:val="24"/>
+        </w:rPr>
+      </w:pPr>
+      <w:r>
+        <w:rPr>
+          <w:w w:val="90"/>
+          <w:sz w:val="24"/>
+          <w:szCs w:val="24"/>
+        </w:rPr>
+        <w:t>Mayor personalización para el usuario.</w:t>
+      </w:r>
+    </w:p>
+    <w:p>
+      <w:pPr>
+        <w:numPr>
+          <w:ilvl w:val="0"/>
+          <w:numId w:val="36"/>
+        </w:numPr>
+        <w:rPr>
+          <w:w w:val="90"/>
+          <w:sz w:val="24"/>
+          <w:szCs w:val="24"/>
+        </w:rPr>
+      </w:pPr>
+      <w:r>
+        <w:rPr>
+          <w:w w:val="90"/>
+          <w:sz w:val="24"/>
+          <w:szCs w:val="24"/>
+        </w:rPr>
+        <w:t>Alineado con modelos de sistemas donde los identificadores son elegidos libremente.</w:t>
+      </w:r>
+    </w:p>
+    <w:p>
+      <w:pPr>
+        <w:rPr>
+          <w:b/>
+          <w:bCs/>
+          <w:w w:val="90"/>
+          <w:sz w:val="24"/>
+          <w:szCs w:val="24"/>
+        </w:rPr>
+      </w:pPr>
+    </w:p>
+    <w:p>
+      <w:pPr>
+        <w:rPr>
+          <w:w w:val="90"/>
+          <w:sz w:val="24"/>
+          <w:szCs w:val="24"/>
+        </w:rPr>
+      </w:pPr>
+      <w:r>
+        <w:rPr>
+          <w:b/>
+          <w:bCs/>
+          <w:w w:val="90"/>
+          <w:sz w:val="24"/>
+          <w:szCs w:val="24"/>
+        </w:rPr>
+        <w:t>Desventajas</w:t>
+      </w:r>
+      <w:r>
+        <w:rPr>
+          <w:w w:val="90"/>
+          <w:sz w:val="24"/>
+          <w:szCs w:val="24"/>
+        </w:rPr>
+        <w:t>:</w:t>
+      </w:r>
+    </w:p>
+    <w:p>
+      <w:pPr>
+        <w:rPr>
+          <w:w w:val="90"/>
+          <w:sz w:val="24"/>
+          <w:szCs w:val="24"/>
+        </w:rPr>
+      </w:pPr>
+    </w:p>
+    <w:p>
+      <w:pPr>
+        <w:numPr>
+          <w:ilvl w:val="0"/>
+          <w:numId w:val="37"/>
+        </w:numPr>
+        <w:rPr>
+          <w:w w:val="90"/>
+          <w:sz w:val="24"/>
+          <w:szCs w:val="24"/>
+        </w:rPr>
+      </w:pPr>
+      <w:r>
+        <w:rPr>
+          <w:w w:val="90"/>
+          <w:sz w:val="24"/>
+          <w:szCs w:val="24"/>
+        </w:rPr>
+        <w:t>Riesgo de identificadores duplicados o inválidos.</w:t>
+      </w:r>
+    </w:p>
+    <w:p>
+      <w:pPr>
+        <w:numPr>
+          <w:ilvl w:val="0"/>
+          <w:numId w:val="37"/>
+        </w:numPr>
+        <w:rPr>
+          <w:w w:val="90"/>
+          <w:sz w:val="24"/>
+          <w:szCs w:val="24"/>
+        </w:rPr>
+      </w:pPr>
+      <w:r>
+        <w:rPr>
+          <w:w w:val="90"/>
+          <w:sz w:val="24"/>
+          <w:szCs w:val="24"/>
+        </w:rPr>
+        <w:t>Mayor complejidad en la validación del campo.</w:t>
+      </w:r>
+    </w:p>
+    <w:p>
+      <w:pPr>
+        <w:numPr>
+          <w:ilvl w:val="0"/>
+          <w:numId w:val="37"/>
+        </w:numPr>
+        <w:rPr>
+          <w:w w:val="90"/>
+          <w:sz w:val="24"/>
+          <w:szCs w:val="24"/>
+        </w:rPr>
+      </w:pPr>
+      <w:r>
+        <w:rPr>
+          <w:w w:val="90"/>
+          <w:sz w:val="24"/>
+          <w:szCs w:val="24"/>
+        </w:rPr>
+        <w:t>Posibilidad de que los usuarios utilicen identificadores ofensivos o engañosos.</w:t>
+      </w:r>
+    </w:p>
+    <w:p>
+      <w:pPr>
+        <w:numPr>
+          <w:ilvl w:val="0"/>
+          <w:numId w:val="37"/>
+        </w:numPr>
+        <w:rPr>
+          <w:w w:val="90"/>
+          <w:sz w:val="24"/>
+          <w:szCs w:val="24"/>
+        </w:rPr>
+      </w:pPr>
+      <w:r>
+        <w:rPr>
+          <w:w w:val="90"/>
+          <w:sz w:val="24"/>
+          <w:szCs w:val="24"/>
+        </w:rPr>
+        <w:t>Dificultad para garantizar la trazabilidad con el UserAccount.</w:t>
+      </w:r>
+    </w:p>
+    <w:p>
+      <w:pPr>
+        <w:rPr>
+          <w:w w:val="90"/>
+          <w:sz w:val="24"/>
+          <w:szCs w:val="24"/>
+        </w:rPr>
+      </w:pPr>
+    </w:p>
+    <w:p>
+      <w:pPr>
+        <w:rPr>
+          <w:w w:val="90"/>
+          <w:sz w:val="24"/>
+          <w:szCs w:val="24"/>
+        </w:rPr>
+      </w:pPr>
+    </w:p>
+    <w:p>
+      <w:pPr>
+        <w:pStyle w:val="Prrafodelista"/>
+        <w:numPr>
+          <w:ilvl w:val="0"/>
+          <w:numId w:val="40"/>
+        </w:numPr>
+        <w:rPr>
+          <w:b/>
+          <w:bCs/>
+          <w:w w:val="90"/>
+          <w:sz w:val="24"/>
+          <w:szCs w:val="24"/>
+        </w:rPr>
+      </w:pPr>
+      <w:r>
+        <w:rPr>
+          <w:b/>
+          <w:bCs/>
+          <w:w w:val="90"/>
+          <w:sz w:val="24"/>
+          <w:szCs w:val="24"/>
+        </w:rPr>
+        <w:t>Identificador generado automáticamente a partir de las credenciales del usuario (opción elegida)</w:t>
+      </w:r>
+    </w:p>
+    <w:p>
+      <w:pPr>
+        <w:pStyle w:val="Prrafodelista"/>
+        <w:ind w:left="720" w:firstLine="0"/>
+        <w:rPr>
+          <w:b/>
+          <w:bCs/>
+          <w:w w:val="90"/>
+          <w:sz w:val="24"/>
+          <w:szCs w:val="24"/>
+        </w:rPr>
+      </w:pPr>
+    </w:p>
+    <w:p>
+      <w:pPr>
+        <w:rPr>
+          <w:w w:val="90"/>
+          <w:sz w:val="24"/>
+          <w:szCs w:val="24"/>
+        </w:rPr>
+      </w:pPr>
+      <w:r>
+        <w:rPr>
+          <w:b/>
+          <w:bCs/>
+          <w:w w:val="90"/>
+          <w:sz w:val="24"/>
+          <w:szCs w:val="24"/>
+        </w:rPr>
+        <w:t>Definición</w:t>
+      </w:r>
+      <w:r>
+        <w:rPr>
+          <w:w w:val="90"/>
+          <w:sz w:val="24"/>
+          <w:szCs w:val="24"/>
+        </w:rPr>
+        <w:t>:</w:t>
+      </w:r>
+    </w:p>
+    <w:p>
+      <w:pPr>
+        <w:rPr>
+          <w:w w:val="90"/>
+          <w:sz w:val="24"/>
+          <w:szCs w:val="24"/>
+        </w:rPr>
+      </w:pPr>
+      <w:r>
+        <w:rPr>
+          <w:w w:val="90"/>
+          <w:sz w:val="24"/>
+          <w:szCs w:val="24"/>
+        </w:rPr>
+        <w:br/>
+        <w:t xml:space="preserve">El identificador de </w:t>
+      </w:r>
+      <w:r>
+        <w:rPr>
+          <w:i/>
+          <w:iCs/>
+          <w:w w:val="90"/>
+          <w:sz w:val="24"/>
+          <w:szCs w:val="24"/>
+        </w:rPr>
+        <w:t>Customer</w:t>
+      </w:r>
+      <w:r>
+        <w:rPr>
+          <w:w w:val="90"/>
+          <w:sz w:val="24"/>
+          <w:szCs w:val="24"/>
+        </w:rPr>
+        <w:t xml:space="preserve"> se genera automáticamente a partir de las iniciales del nombre de usuario del UserAccount (por ejemplo, el login), y no será editable por el usuario en ningún momento.</w:t>
+      </w:r>
+    </w:p>
+    <w:p>
+      <w:pPr>
+        <w:rPr>
+          <w:b/>
+          <w:bCs/>
+          <w:w w:val="90"/>
+          <w:sz w:val="24"/>
+          <w:szCs w:val="24"/>
+        </w:rPr>
+      </w:pPr>
+    </w:p>
+    <w:p>
+      <w:pPr>
+        <w:rPr>
+          <w:w w:val="90"/>
+          <w:sz w:val="24"/>
+          <w:szCs w:val="24"/>
+        </w:rPr>
+      </w:pPr>
+      <w:r>
+        <w:rPr>
+          <w:b/>
+          <w:bCs/>
+          <w:w w:val="90"/>
+          <w:sz w:val="24"/>
+          <w:szCs w:val="24"/>
+        </w:rPr>
+        <w:t>Ventajas</w:t>
+      </w:r>
+      <w:r>
+        <w:rPr>
+          <w:w w:val="90"/>
+          <w:sz w:val="24"/>
+          <w:szCs w:val="24"/>
+        </w:rPr>
+        <w:t>:</w:t>
+      </w:r>
+    </w:p>
+    <w:p>
+      <w:pPr>
+        <w:rPr>
+          <w:w w:val="90"/>
+          <w:sz w:val="24"/>
+          <w:szCs w:val="24"/>
+        </w:rPr>
+      </w:pPr>
+    </w:p>
+    <w:p>
+      <w:pPr>
+        <w:numPr>
+          <w:ilvl w:val="0"/>
+          <w:numId w:val="38"/>
+        </w:numPr>
+        <w:rPr>
+          <w:w w:val="90"/>
+          <w:sz w:val="24"/>
+          <w:szCs w:val="24"/>
+        </w:rPr>
+      </w:pPr>
+      <w:r>
+        <w:rPr>
+          <w:w w:val="90"/>
+          <w:sz w:val="24"/>
+          <w:szCs w:val="24"/>
+        </w:rPr>
+        <w:t>Coherencia en el formato de los identificadores.</w:t>
+      </w:r>
+    </w:p>
+    <w:p>
+      <w:pPr>
+        <w:numPr>
+          <w:ilvl w:val="0"/>
+          <w:numId w:val="38"/>
+        </w:numPr>
+        <w:rPr>
+          <w:w w:val="90"/>
+          <w:sz w:val="24"/>
+          <w:szCs w:val="24"/>
+        </w:rPr>
+      </w:pPr>
+      <w:r>
+        <w:rPr>
+          <w:w w:val="90"/>
+          <w:sz w:val="24"/>
+          <w:szCs w:val="24"/>
+        </w:rPr>
+        <w:t>Mayor seguridad y control sobre el contenido del campo.</w:t>
+      </w:r>
+    </w:p>
+    <w:p>
+      <w:pPr>
+        <w:numPr>
+          <w:ilvl w:val="0"/>
+          <w:numId w:val="38"/>
+        </w:numPr>
+        <w:rPr>
+          <w:w w:val="90"/>
+          <w:sz w:val="24"/>
+          <w:szCs w:val="24"/>
+        </w:rPr>
+      </w:pPr>
+      <w:r>
+        <w:rPr>
+          <w:w w:val="90"/>
+          <w:sz w:val="24"/>
+          <w:szCs w:val="24"/>
+        </w:rPr>
+        <w:t>Simplificación del formulario de registro.</w:t>
+      </w:r>
+    </w:p>
+    <w:p>
+      <w:pPr>
+        <w:numPr>
+          <w:ilvl w:val="0"/>
+          <w:numId w:val="38"/>
+        </w:numPr>
+        <w:rPr>
+          <w:w w:val="90"/>
+          <w:sz w:val="24"/>
+          <w:szCs w:val="24"/>
+        </w:rPr>
+      </w:pPr>
+      <w:r>
+        <w:rPr>
+          <w:w w:val="90"/>
+          <w:sz w:val="24"/>
+          <w:szCs w:val="24"/>
+        </w:rPr>
+        <w:t>Evita conflictos por duplicación o suplantación.</w:t>
+      </w:r>
+    </w:p>
+    <w:p>
+      <w:pPr>
+        <w:numPr>
+          <w:ilvl w:val="0"/>
+          <w:numId w:val="38"/>
+        </w:numPr>
+        <w:rPr>
+          <w:w w:val="90"/>
+          <w:sz w:val="24"/>
+          <w:szCs w:val="24"/>
+        </w:rPr>
+      </w:pPr>
+      <w:r>
+        <w:rPr>
+          <w:w w:val="90"/>
+          <w:sz w:val="24"/>
+          <w:szCs w:val="24"/>
+        </w:rPr>
+        <w:t>Facilita la trazabilidad entre UserAccount y Customer.</w:t>
+      </w:r>
+    </w:p>
+    <w:p>
+      <w:pPr>
+        <w:rPr>
+          <w:b/>
+          <w:bCs/>
+          <w:w w:val="90"/>
+          <w:sz w:val="24"/>
+          <w:szCs w:val="24"/>
+        </w:rPr>
+      </w:pPr>
+    </w:p>
+    <w:p>
+      <w:pPr>
+        <w:rPr>
+          <w:w w:val="90"/>
+          <w:sz w:val="24"/>
+          <w:szCs w:val="24"/>
+        </w:rPr>
+      </w:pPr>
+      <w:r>
+        <w:rPr>
+          <w:b/>
+          <w:bCs/>
+          <w:w w:val="90"/>
+          <w:sz w:val="24"/>
+          <w:szCs w:val="24"/>
+        </w:rPr>
+        <w:t>Desventajas</w:t>
+      </w:r>
+      <w:r>
+        <w:rPr>
+          <w:w w:val="90"/>
+          <w:sz w:val="24"/>
+          <w:szCs w:val="24"/>
+        </w:rPr>
+        <w:t>:</w:t>
+      </w:r>
+    </w:p>
+    <w:p>
+      <w:pPr>
+        <w:rPr>
+          <w:w w:val="90"/>
+          <w:sz w:val="24"/>
+          <w:szCs w:val="24"/>
+        </w:rPr>
+      </w:pPr>
+    </w:p>
+    <w:p>
+      <w:pPr>
+        <w:numPr>
+          <w:ilvl w:val="0"/>
+          <w:numId w:val="39"/>
+        </w:numPr>
+        <w:rPr>
+          <w:w w:val="90"/>
+          <w:sz w:val="24"/>
+          <w:szCs w:val="24"/>
+        </w:rPr>
+      </w:pPr>
+      <w:r>
+        <w:rPr>
+          <w:w w:val="90"/>
+          <w:sz w:val="24"/>
+          <w:szCs w:val="24"/>
+        </w:rPr>
+        <w:t>Menor flexibilidad para el usuario.</w:t>
+      </w:r>
+    </w:p>
+    <w:p>
+      <w:pPr>
+        <w:numPr>
+          <w:ilvl w:val="0"/>
+          <w:numId w:val="39"/>
+        </w:numPr>
+        <w:rPr>
+          <w:w w:val="90"/>
+          <w:sz w:val="24"/>
+          <w:szCs w:val="24"/>
+        </w:rPr>
+      </w:pPr>
+      <w:r>
+        <w:rPr>
+          <w:w w:val="90"/>
+          <w:sz w:val="24"/>
+          <w:szCs w:val="24"/>
+        </w:rPr>
+        <w:t>Posible percepción de poca personalización.</w:t>
+      </w:r>
+    </w:p>
+    <w:p>
+      <w:pPr>
+        <w:rPr>
+          <w:w w:val="90"/>
+          <w:sz w:val="24"/>
+          <w:szCs w:val="24"/>
+        </w:rPr>
+      </w:pPr>
+    </w:p>
+    <w:p>
+      <w:pPr>
+        <w:rPr>
+          <w:w w:val="90"/>
+          <w:sz w:val="24"/>
+          <w:szCs w:val="24"/>
+        </w:rPr>
+      </w:pPr>
+      <w:r>
+        <w:rPr>
+          <w:b/>
+          <w:bCs/>
+          <w:w w:val="90"/>
+          <w:sz w:val="24"/>
+          <w:szCs w:val="24"/>
+        </w:rPr>
+        <w:t>Elección Justificada</w:t>
+      </w:r>
+      <w:r>
+        <w:rPr>
+          <w:w w:val="90"/>
+          <w:sz w:val="24"/>
+          <w:szCs w:val="24"/>
+        </w:rPr>
+        <w:t>: Identificador generado automáticamente a partir de las credenciales del usuario.</w:t>
+      </w:r>
+    </w:p>
+    <w:p>
+      <w:pPr>
+        <w:rPr>
+          <w:w w:val="90"/>
+          <w:sz w:val="24"/>
+          <w:szCs w:val="24"/>
+        </w:rPr>
+      </w:pPr>
+    </w:p>
+    <w:p>
+      <w:pPr>
+        <w:rPr>
+          <w:w w:val="90"/>
+          <w:sz w:val="24"/>
+          <w:szCs w:val="24"/>
+        </w:rPr>
+      </w:pPr>
+      <w:r>
+        <w:rPr>
+          <w:w w:val="90"/>
+          <w:sz w:val="24"/>
+          <w:szCs w:val="24"/>
+        </w:rPr>
+        <w:t xml:space="preserve">Se adoptó esta opción por ser coherente con el </w:t>
+      </w:r>
+      <w:r>
+        <w:rPr>
+          <w:b/>
+          <w:bCs/>
+          <w:w w:val="90"/>
+          <w:sz w:val="24"/>
+          <w:szCs w:val="24"/>
+        </w:rPr>
+        <w:t>requisito definido para la entidad Customer</w:t>
+      </w:r>
+      <w:r>
+        <w:rPr>
+          <w:w w:val="90"/>
+          <w:sz w:val="24"/>
+          <w:szCs w:val="24"/>
+        </w:rPr>
+        <w:t>, que especifica explícitamente que el identificador debe construirse a partir de sus iniciales. Además, se busca mantener la consistencia, evitar errores de validación y garantizar la trazabilidad entre UserAccount y Customer. El identificador generado es inmutable y único, asegurando control y simplicidad en el sistema.</w:t>
+      </w:r>
+    </w:p>
+    <w:p>
+      <w:pPr>
+        <w:rPr>
+          <w:w w:val="90"/>
+          <w:sz w:val="24"/>
+          <w:szCs w:val="24"/>
+        </w:rPr>
+      </w:pPr>
     </w:p>
     <w:p>
       <w:pPr>
@@ -10267,6 +10557,155 @@
     </w:lvl>
   </w:abstractNum>
   <w:abstractNum w:abstractNumId="5" w15:restartNumberingAfterBreak="0">
+    <w:nsid w:val="1E171923"/>
+    <w:multiLevelType w:val="multilevel"/>
+    <w:tmpl w:val="23303DC6"/>
+    <w:lvl w:ilvl="0">
+      <w:start w:val="1"/>
+      <w:numFmt w:val="bullet"/>
+      <w:lvlText w:val=""/>
+      <w:lvlJc w:val="left"/>
+      <w:pPr>
+        <w:tabs>
+          <w:tab w:val="num" w:pos="720"/>
+        </w:tabs>
+        <w:ind w:left="720" w:hanging="360"/>
+      </w:pPr>
+      <w:rPr>
+        <w:rFonts w:ascii="Symbol" w:hAnsi="Symbol" w:hint="default"/>
+        <w:sz w:val="20"/>
+      </w:rPr>
+    </w:lvl>
+    <w:lvl w:ilvl="1" w:tentative="1">
+      <w:start w:val="1"/>
+      <w:numFmt w:val="bullet"/>
+      <w:lvlText w:val="o"/>
+      <w:lvlJc w:val="left"/>
+      <w:pPr>
+        <w:tabs>
+          <w:tab w:val="num" w:pos="1440"/>
+        </w:tabs>
+        <w:ind w:left="1440" w:hanging="360"/>
+      </w:pPr>
+      <w:rPr>
+        <w:rFonts w:ascii="Courier New" w:hAnsi="Courier New" w:hint="default"/>
+        <w:sz w:val="20"/>
+      </w:rPr>
+    </w:lvl>
+    <w:lvl w:ilvl="2" w:tentative="1">
+      <w:start w:val="1"/>
+      <w:numFmt w:val="bullet"/>
+      <w:lvlText w:val=""/>
+      <w:lvlJc w:val="left"/>
+      <w:pPr>
+        <w:tabs>
+          <w:tab w:val="num" w:pos="2160"/>
+        </w:tabs>
+        <w:ind w:left="2160" w:hanging="360"/>
+      </w:pPr>
+      <w:rPr>
+        <w:rFonts w:ascii="Wingdings" w:hAnsi="Wingdings" w:hint="default"/>
+        <w:sz w:val="20"/>
+      </w:rPr>
+    </w:lvl>
+    <w:lvl w:ilvl="3" w:tentative="1">
+      <w:start w:val="1"/>
+      <w:numFmt w:val="bullet"/>
+      <w:lvlText w:val=""/>
+      <w:lvlJc w:val="left"/>
+      <w:pPr>
+        <w:tabs>
+          <w:tab w:val="num" w:pos="2880"/>
+        </w:tabs>
+        <w:ind w:left="2880" w:hanging="360"/>
+      </w:pPr>
+      <w:rPr>
+        <w:rFonts w:ascii="Wingdings" w:hAnsi="Wingdings" w:hint="default"/>
+        <w:sz w:val="20"/>
+      </w:rPr>
+    </w:lvl>
+    <w:lvl w:ilvl="4" w:tentative="1">
+      <w:start w:val="1"/>
+      <w:numFmt w:val="bullet"/>
+      <w:lvlText w:val=""/>
+      <w:lvlJc w:val="left"/>
+      <w:pPr>
+        <w:tabs>
+          <w:tab w:val="num" w:pos="3600"/>
+        </w:tabs>
+        <w:ind w:left="3600" w:hanging="360"/>
+      </w:pPr>
+      <w:rPr>
+        <w:rFonts w:ascii="Wingdings" w:hAnsi="Wingdings" w:hint="default"/>
+        <w:sz w:val="20"/>
+      </w:rPr>
+    </w:lvl>
+    <w:lvl w:ilvl="5" w:tentative="1">
+      <w:start w:val="1"/>
+      <w:numFmt w:val="bullet"/>
+      <w:lvlText w:val=""/>
+      <w:lvlJc w:val="left"/>
+      <w:pPr>
+        <w:tabs>
+          <w:tab w:val="num" w:pos="4320"/>
+        </w:tabs>
+        <w:ind w:left="4320" w:hanging="360"/>
+      </w:pPr>
+      <w:rPr>
+        <w:rFonts w:ascii="Wingdings" w:hAnsi="Wingdings" w:hint="default"/>
+        <w:sz w:val="20"/>
+      </w:rPr>
+    </w:lvl>
+    <w:lvl w:ilvl="6" w:tentative="1">
+      <w:start w:val="1"/>
+      <w:numFmt w:val="bullet"/>
+      <w:lvlText w:val=""/>
+      <w:lvlJc w:val="left"/>
+      <w:pPr>
+        <w:tabs>
+          <w:tab w:val="num" w:pos="5040"/>
+        </w:tabs>
+        <w:ind w:left="5040" w:hanging="360"/>
+      </w:pPr>
+      <w:rPr>
+        <w:rFonts w:ascii="Wingdings" w:hAnsi="Wingdings" w:hint="default"/>
+        <w:sz w:val="20"/>
+      </w:rPr>
+    </w:lvl>
+    <w:lvl w:ilvl="7" w:tentative="1">
+      <w:start w:val="1"/>
+      <w:numFmt w:val="bullet"/>
+      <w:lvlText w:val=""/>
+      <w:lvlJc w:val="left"/>
+      <w:pPr>
+        <w:tabs>
+          <w:tab w:val="num" w:pos="5760"/>
+        </w:tabs>
+        <w:ind w:left="5760" w:hanging="360"/>
+      </w:pPr>
+      <w:rPr>
+        <w:rFonts w:ascii="Wingdings" w:hAnsi="Wingdings" w:hint="default"/>
+        <w:sz w:val="20"/>
+      </w:rPr>
+    </w:lvl>
+    <w:lvl w:ilvl="8" w:tentative="1">
+      <w:start w:val="1"/>
+      <w:numFmt w:val="bullet"/>
+      <w:lvlText w:val=""/>
+      <w:lvlJc w:val="left"/>
+      <w:pPr>
+        <w:tabs>
+          <w:tab w:val="num" w:pos="6480"/>
+        </w:tabs>
+        <w:ind w:left="6480" w:hanging="360"/>
+      </w:pPr>
+      <w:rPr>
+        <w:rFonts w:ascii="Wingdings" w:hAnsi="Wingdings" w:hint="default"/>
+        <w:sz w:val="20"/>
+      </w:rPr>
+    </w:lvl>
+  </w:abstractNum>
+  <w:abstractNum w:abstractNumId="6" w15:restartNumberingAfterBreak="0">
     <w:nsid w:val="209526AE"/>
     <w:multiLevelType w:val="multilevel"/>
     <w:tmpl w:val="205CB2FE"/>
@@ -10415,7 +10854,7 @@
       </w:rPr>
     </w:lvl>
   </w:abstractNum>
-  <w:abstractNum w:abstractNumId="6" w15:restartNumberingAfterBreak="0">
+  <w:abstractNum w:abstractNumId="7" w15:restartNumberingAfterBreak="0">
     <w:nsid w:val="20CE3E7B"/>
     <w:multiLevelType w:val="multilevel"/>
     <w:tmpl w:val="DECA79F2"/>
@@ -10564,7 +11003,7 @@
       </w:rPr>
     </w:lvl>
   </w:abstractNum>
-  <w:abstractNum w:abstractNumId="7" w15:restartNumberingAfterBreak="0">
+  <w:abstractNum w:abstractNumId="8" w15:restartNumberingAfterBreak="0">
     <w:nsid w:val="265B29E3"/>
     <w:multiLevelType w:val="multilevel"/>
     <w:tmpl w:val="248A39F4"/>
@@ -10677,7 +11116,7 @@
       </w:pPr>
     </w:lvl>
   </w:abstractNum>
-  <w:abstractNum w:abstractNumId="8" w15:restartNumberingAfterBreak="0">
+  <w:abstractNum w:abstractNumId="9" w15:restartNumberingAfterBreak="0">
     <w:nsid w:val="26CB7225"/>
     <w:multiLevelType w:val="multilevel"/>
     <w:tmpl w:val="DECA79F2"/>
@@ -10826,7 +11265,7 @@
       </w:rPr>
     </w:lvl>
   </w:abstractNum>
-  <w:abstractNum w:abstractNumId="9" w15:restartNumberingAfterBreak="0">
+  <w:abstractNum w:abstractNumId="10" w15:restartNumberingAfterBreak="0">
     <w:nsid w:val="2A512D58"/>
     <w:multiLevelType w:val="multilevel"/>
     <w:tmpl w:val="DECA79F2"/>
@@ -10975,7 +11414,7 @@
       </w:rPr>
     </w:lvl>
   </w:abstractNum>
-  <w:abstractNum w:abstractNumId="10" w15:restartNumberingAfterBreak="0">
+  <w:abstractNum w:abstractNumId="11" w15:restartNumberingAfterBreak="0">
     <w:nsid w:val="2D7345C9"/>
     <w:multiLevelType w:val="multilevel"/>
     <w:tmpl w:val="DECA79F2"/>
@@ -11124,7 +11563,7 @@
       </w:rPr>
     </w:lvl>
   </w:abstractNum>
-  <w:abstractNum w:abstractNumId="11" w15:restartNumberingAfterBreak="0">
+  <w:abstractNum w:abstractNumId="12" w15:restartNumberingAfterBreak="0">
     <w:nsid w:val="2E716570"/>
     <w:multiLevelType w:val="multilevel"/>
     <w:tmpl w:val="7AD82756"/>
@@ -11237,7 +11676,96 @@
       </w:pPr>
     </w:lvl>
   </w:abstractNum>
-  <w:abstractNum w:abstractNumId="12" w15:restartNumberingAfterBreak="0">
+  <w:abstractNum w:abstractNumId="13" w15:restartNumberingAfterBreak="0">
+    <w:nsid w:val="2FF87A86"/>
+    <w:multiLevelType w:val="hybridMultilevel"/>
+    <w:tmpl w:val="F2FEA802"/>
+    <w:lvl w:ilvl="0" w:tplc="0C0A000F">
+      <w:start w:val="1"/>
+      <w:numFmt w:val="decimal"/>
+      <w:lvlText w:val="%1."/>
+      <w:lvlJc w:val="left"/>
+      <w:pPr>
+        <w:ind w:left="720" w:hanging="360"/>
+      </w:pPr>
+      <w:rPr>
+        <w:rFonts w:hint="default"/>
+      </w:rPr>
+    </w:lvl>
+    <w:lvl w:ilvl="1" w:tplc="0C0A0019" w:tentative="1">
+      <w:start w:val="1"/>
+      <w:numFmt w:val="lowerLetter"/>
+      <w:lvlText w:val="%2."/>
+      <w:lvlJc w:val="left"/>
+      <w:pPr>
+        <w:ind w:left="1440" w:hanging="360"/>
+      </w:pPr>
+    </w:lvl>
+    <w:lvl w:ilvl="2" w:tplc="0C0A001B" w:tentative="1">
+      <w:start w:val="1"/>
+      <w:numFmt w:val="lowerRoman"/>
+      <w:lvlText w:val="%3."/>
+      <w:lvlJc w:val="right"/>
+      <w:pPr>
+        <w:ind w:left="2160" w:hanging="180"/>
+      </w:pPr>
+    </w:lvl>
+    <w:lvl w:ilvl="3" w:tplc="0C0A000F" w:tentative="1">
+      <w:start w:val="1"/>
+      <w:numFmt w:val="decimal"/>
+      <w:lvlText w:val="%4."/>
+      <w:lvlJc w:val="left"/>
+      <w:pPr>
+        <w:ind w:left="2880" w:hanging="360"/>
+      </w:pPr>
+    </w:lvl>
+    <w:lvl w:ilvl="4" w:tplc="0C0A0019" w:tentative="1">
+      <w:start w:val="1"/>
+      <w:numFmt w:val="lowerLetter"/>
+      <w:lvlText w:val="%5."/>
+      <w:lvlJc w:val="left"/>
+      <w:pPr>
+        <w:ind w:left="3600" w:hanging="360"/>
+      </w:pPr>
+    </w:lvl>
+    <w:lvl w:ilvl="5" w:tplc="0C0A001B" w:tentative="1">
+      <w:start w:val="1"/>
+      <w:numFmt w:val="lowerRoman"/>
+      <w:lvlText w:val="%6."/>
+      <w:lvlJc w:val="right"/>
+      <w:pPr>
+        <w:ind w:left="4320" w:hanging="180"/>
+      </w:pPr>
+    </w:lvl>
+    <w:lvl w:ilvl="6" w:tplc="0C0A000F" w:tentative="1">
+      <w:start w:val="1"/>
+      <w:numFmt w:val="decimal"/>
+      <w:lvlText w:val="%7."/>
+      <w:lvlJc w:val="left"/>
+      <w:pPr>
+        <w:ind w:left="5040" w:hanging="360"/>
+      </w:pPr>
+    </w:lvl>
+    <w:lvl w:ilvl="7" w:tplc="0C0A0019" w:tentative="1">
+      <w:start w:val="1"/>
+      <w:numFmt w:val="lowerLetter"/>
+      <w:lvlText w:val="%8."/>
+      <w:lvlJc w:val="left"/>
+      <w:pPr>
+        <w:ind w:left="5760" w:hanging="360"/>
+      </w:pPr>
+    </w:lvl>
+    <w:lvl w:ilvl="8" w:tplc="0C0A001B" w:tentative="1">
+      <w:start w:val="1"/>
+      <w:numFmt w:val="lowerRoman"/>
+      <w:lvlText w:val="%9."/>
+      <w:lvlJc w:val="right"/>
+      <w:pPr>
+        <w:ind w:left="6480" w:hanging="180"/>
+      </w:pPr>
+    </w:lvl>
+  </w:abstractNum>
+  <w:abstractNum w:abstractNumId="14" w15:restartNumberingAfterBreak="0">
     <w:nsid w:val="3190302E"/>
     <w:multiLevelType w:val="multilevel"/>
     <w:tmpl w:val="293402F4"/>
@@ -11386,7 +11914,7 @@
       </w:rPr>
     </w:lvl>
   </w:abstractNum>
-  <w:abstractNum w:abstractNumId="13" w15:restartNumberingAfterBreak="0">
+  <w:abstractNum w:abstractNumId="15" w15:restartNumberingAfterBreak="0">
     <w:nsid w:val="32356737"/>
     <w:multiLevelType w:val="multilevel"/>
     <w:tmpl w:val="DECA79F2"/>
@@ -11535,7 +12063,7 @@
       </w:rPr>
     </w:lvl>
   </w:abstractNum>
-  <w:abstractNum w:abstractNumId="14" w15:restartNumberingAfterBreak="0">
+  <w:abstractNum w:abstractNumId="16" w15:restartNumberingAfterBreak="0">
     <w:nsid w:val="34920BC2"/>
     <w:multiLevelType w:val="multilevel"/>
     <w:tmpl w:val="75E429DA"/>
@@ -11648,7 +12176,7 @@
       </w:pPr>
     </w:lvl>
   </w:abstractNum>
-  <w:abstractNum w:abstractNumId="15" w15:restartNumberingAfterBreak="0">
+  <w:abstractNum w:abstractNumId="17" w15:restartNumberingAfterBreak="0">
     <w:nsid w:val="37B67006"/>
     <w:multiLevelType w:val="multilevel"/>
     <w:tmpl w:val="DC60C8F4"/>
@@ -11797,7 +12325,156 @@
       </w:rPr>
     </w:lvl>
   </w:abstractNum>
-  <w:abstractNum w:abstractNumId="16" w15:restartNumberingAfterBreak="0">
+  <w:abstractNum w:abstractNumId="18" w15:restartNumberingAfterBreak="0">
+    <w:nsid w:val="3B625E2B"/>
+    <w:multiLevelType w:val="multilevel"/>
+    <w:tmpl w:val="D318E258"/>
+    <w:lvl w:ilvl="0">
+      <w:start w:val="1"/>
+      <w:numFmt w:val="bullet"/>
+      <w:lvlText w:val=""/>
+      <w:lvlJc w:val="left"/>
+      <w:pPr>
+        <w:tabs>
+          <w:tab w:val="num" w:pos="720"/>
+        </w:tabs>
+        <w:ind w:left="720" w:hanging="360"/>
+      </w:pPr>
+      <w:rPr>
+        <w:rFonts w:ascii="Symbol" w:hAnsi="Symbol" w:hint="default"/>
+        <w:sz w:val="20"/>
+      </w:rPr>
+    </w:lvl>
+    <w:lvl w:ilvl="1" w:tentative="1">
+      <w:start w:val="1"/>
+      <w:numFmt w:val="bullet"/>
+      <w:lvlText w:val="o"/>
+      <w:lvlJc w:val="left"/>
+      <w:pPr>
+        <w:tabs>
+          <w:tab w:val="num" w:pos="1440"/>
+        </w:tabs>
+        <w:ind w:left="1440" w:hanging="360"/>
+      </w:pPr>
+      <w:rPr>
+        <w:rFonts w:ascii="Courier New" w:hAnsi="Courier New" w:hint="default"/>
+        <w:sz w:val="20"/>
+      </w:rPr>
+    </w:lvl>
+    <w:lvl w:ilvl="2" w:tentative="1">
+      <w:start w:val="1"/>
+      <w:numFmt w:val="bullet"/>
+      <w:lvlText w:val=""/>
+      <w:lvlJc w:val="left"/>
+      <w:pPr>
+        <w:tabs>
+          <w:tab w:val="num" w:pos="2160"/>
+        </w:tabs>
+        <w:ind w:left="2160" w:hanging="360"/>
+      </w:pPr>
+      <w:rPr>
+        <w:rFonts w:ascii="Wingdings" w:hAnsi="Wingdings" w:hint="default"/>
+        <w:sz w:val="20"/>
+      </w:rPr>
+    </w:lvl>
+    <w:lvl w:ilvl="3" w:tentative="1">
+      <w:start w:val="1"/>
+      <w:numFmt w:val="bullet"/>
+      <w:lvlText w:val=""/>
+      <w:lvlJc w:val="left"/>
+      <w:pPr>
+        <w:tabs>
+          <w:tab w:val="num" w:pos="2880"/>
+        </w:tabs>
+        <w:ind w:left="2880" w:hanging="360"/>
+      </w:pPr>
+      <w:rPr>
+        <w:rFonts w:ascii="Wingdings" w:hAnsi="Wingdings" w:hint="default"/>
+        <w:sz w:val="20"/>
+      </w:rPr>
+    </w:lvl>
+    <w:lvl w:ilvl="4" w:tentative="1">
+      <w:start w:val="1"/>
+      <w:numFmt w:val="bullet"/>
+      <w:lvlText w:val=""/>
+      <w:lvlJc w:val="left"/>
+      <w:pPr>
+        <w:tabs>
+          <w:tab w:val="num" w:pos="3600"/>
+        </w:tabs>
+        <w:ind w:left="3600" w:hanging="360"/>
+      </w:pPr>
+      <w:rPr>
+        <w:rFonts w:ascii="Wingdings" w:hAnsi="Wingdings" w:hint="default"/>
+        <w:sz w:val="20"/>
+      </w:rPr>
+    </w:lvl>
+    <w:lvl w:ilvl="5" w:tentative="1">
+      <w:start w:val="1"/>
+      <w:numFmt w:val="bullet"/>
+      <w:lvlText w:val=""/>
+      <w:lvlJc w:val="left"/>
+      <w:pPr>
+        <w:tabs>
+          <w:tab w:val="num" w:pos="4320"/>
+        </w:tabs>
+        <w:ind w:left="4320" w:hanging="360"/>
+      </w:pPr>
+      <w:rPr>
+        <w:rFonts w:ascii="Wingdings" w:hAnsi="Wingdings" w:hint="default"/>
+        <w:sz w:val="20"/>
+      </w:rPr>
+    </w:lvl>
+    <w:lvl w:ilvl="6" w:tentative="1">
+      <w:start w:val="1"/>
+      <w:numFmt w:val="bullet"/>
+      <w:lvlText w:val=""/>
+      <w:lvlJc w:val="left"/>
+      <w:pPr>
+        <w:tabs>
+          <w:tab w:val="num" w:pos="5040"/>
+        </w:tabs>
+        <w:ind w:left="5040" w:hanging="360"/>
+      </w:pPr>
+      <w:rPr>
+        <w:rFonts w:ascii="Wingdings" w:hAnsi="Wingdings" w:hint="default"/>
+        <w:sz w:val="20"/>
+      </w:rPr>
+    </w:lvl>
+    <w:lvl w:ilvl="7" w:tentative="1">
+      <w:start w:val="1"/>
+      <w:numFmt w:val="bullet"/>
+      <w:lvlText w:val=""/>
+      <w:lvlJc w:val="left"/>
+      <w:pPr>
+        <w:tabs>
+          <w:tab w:val="num" w:pos="5760"/>
+        </w:tabs>
+        <w:ind w:left="5760" w:hanging="360"/>
+      </w:pPr>
+      <w:rPr>
+        <w:rFonts w:ascii="Wingdings" w:hAnsi="Wingdings" w:hint="default"/>
+        <w:sz w:val="20"/>
+      </w:rPr>
+    </w:lvl>
+    <w:lvl w:ilvl="8" w:tentative="1">
+      <w:start w:val="1"/>
+      <w:numFmt w:val="bullet"/>
+      <w:lvlText w:val=""/>
+      <w:lvlJc w:val="left"/>
+      <w:pPr>
+        <w:tabs>
+          <w:tab w:val="num" w:pos="6480"/>
+        </w:tabs>
+        <w:ind w:left="6480" w:hanging="360"/>
+      </w:pPr>
+      <w:rPr>
+        <w:rFonts w:ascii="Wingdings" w:hAnsi="Wingdings" w:hint="default"/>
+        <w:sz w:val="20"/>
+      </w:rPr>
+    </w:lvl>
+  </w:abstractNum>
+  <w:abstractNum w:abstractNumId="19" w15:restartNumberingAfterBreak="0">
     <w:nsid w:val="3CDA27F6"/>
     <w:multiLevelType w:val="multilevel"/>
     <w:tmpl w:val="6BB69C72"/>
@@ -11946,7 +12623,7 @@
       </w:rPr>
     </w:lvl>
   </w:abstractNum>
-  <w:abstractNum w:abstractNumId="17" w15:restartNumberingAfterBreak="0">
+  <w:abstractNum w:abstractNumId="20" w15:restartNumberingAfterBreak="0">
     <w:nsid w:val="45AA559A"/>
     <w:multiLevelType w:val="multilevel"/>
     <w:tmpl w:val="93F0F07C"/>
@@ -12095,7 +12772,305 @@
       </w:rPr>
     </w:lvl>
   </w:abstractNum>
-  <w:abstractNum w:abstractNumId="18" w15:restartNumberingAfterBreak="0">
+  <w:abstractNum w:abstractNumId="21" w15:restartNumberingAfterBreak="0">
+    <w:nsid w:val="465A3C3E"/>
+    <w:multiLevelType w:val="multilevel"/>
+    <w:tmpl w:val="C2B8B444"/>
+    <w:lvl w:ilvl="0">
+      <w:start w:val="1"/>
+      <w:numFmt w:val="bullet"/>
+      <w:lvlText w:val=""/>
+      <w:lvlJc w:val="left"/>
+      <w:pPr>
+        <w:tabs>
+          <w:tab w:val="num" w:pos="720"/>
+        </w:tabs>
+        <w:ind w:left="720" w:hanging="360"/>
+      </w:pPr>
+      <w:rPr>
+        <w:rFonts w:ascii="Symbol" w:hAnsi="Symbol" w:hint="default"/>
+        <w:sz w:val="20"/>
+      </w:rPr>
+    </w:lvl>
+    <w:lvl w:ilvl="1" w:tentative="1">
+      <w:start w:val="1"/>
+      <w:numFmt w:val="bullet"/>
+      <w:lvlText w:val="o"/>
+      <w:lvlJc w:val="left"/>
+      <w:pPr>
+        <w:tabs>
+          <w:tab w:val="num" w:pos="1440"/>
+        </w:tabs>
+        <w:ind w:left="1440" w:hanging="360"/>
+      </w:pPr>
+      <w:rPr>
+        <w:rFonts w:ascii="Courier New" w:hAnsi="Courier New" w:hint="default"/>
+        <w:sz w:val="20"/>
+      </w:rPr>
+    </w:lvl>
+    <w:lvl w:ilvl="2" w:tentative="1">
+      <w:start w:val="1"/>
+      <w:numFmt w:val="bullet"/>
+      <w:lvlText w:val=""/>
+      <w:lvlJc w:val="left"/>
+      <w:pPr>
+        <w:tabs>
+          <w:tab w:val="num" w:pos="2160"/>
+        </w:tabs>
+        <w:ind w:left="2160" w:hanging="360"/>
+      </w:pPr>
+      <w:rPr>
+        <w:rFonts w:ascii="Wingdings" w:hAnsi="Wingdings" w:hint="default"/>
+        <w:sz w:val="20"/>
+      </w:rPr>
+    </w:lvl>
+    <w:lvl w:ilvl="3" w:tentative="1">
+      <w:start w:val="1"/>
+      <w:numFmt w:val="bullet"/>
+      <w:lvlText w:val=""/>
+      <w:lvlJc w:val="left"/>
+      <w:pPr>
+        <w:tabs>
+          <w:tab w:val="num" w:pos="2880"/>
+        </w:tabs>
+        <w:ind w:left="2880" w:hanging="360"/>
+      </w:pPr>
+      <w:rPr>
+        <w:rFonts w:ascii="Wingdings" w:hAnsi="Wingdings" w:hint="default"/>
+        <w:sz w:val="20"/>
+      </w:rPr>
+    </w:lvl>
+    <w:lvl w:ilvl="4" w:tentative="1">
+      <w:start w:val="1"/>
+      <w:numFmt w:val="bullet"/>
+      <w:lvlText w:val=""/>
+      <w:lvlJc w:val="left"/>
+      <w:pPr>
+        <w:tabs>
+          <w:tab w:val="num" w:pos="3600"/>
+        </w:tabs>
+        <w:ind w:left="3600" w:hanging="360"/>
+      </w:pPr>
+      <w:rPr>
+        <w:rFonts w:ascii="Wingdings" w:hAnsi="Wingdings" w:hint="default"/>
+        <w:sz w:val="20"/>
+      </w:rPr>
+    </w:lvl>
+    <w:lvl w:ilvl="5" w:tentative="1">
+      <w:start w:val="1"/>
+      <w:numFmt w:val="bullet"/>
+      <w:lvlText w:val=""/>
+      <w:lvlJc w:val="left"/>
+      <w:pPr>
+        <w:tabs>
+          <w:tab w:val="num" w:pos="4320"/>
+        </w:tabs>
+        <w:ind w:left="4320" w:hanging="360"/>
+      </w:pPr>
+      <w:rPr>
+        <w:rFonts w:ascii="Wingdings" w:hAnsi="Wingdings" w:hint="default"/>
+        <w:sz w:val="20"/>
+      </w:rPr>
+    </w:lvl>
+    <w:lvl w:ilvl="6" w:tentative="1">
+      <w:start w:val="1"/>
+      <w:numFmt w:val="bullet"/>
+      <w:lvlText w:val=""/>
+      <w:lvlJc w:val="left"/>
+      <w:pPr>
+        <w:tabs>
+          <w:tab w:val="num" w:pos="5040"/>
+        </w:tabs>
+        <w:ind w:left="5040" w:hanging="360"/>
+      </w:pPr>
+      <w:rPr>
+        <w:rFonts w:ascii="Wingdings" w:hAnsi="Wingdings" w:hint="default"/>
+        <w:sz w:val="20"/>
+      </w:rPr>
+    </w:lvl>
+    <w:lvl w:ilvl="7" w:tentative="1">
+      <w:start w:val="1"/>
+      <w:numFmt w:val="bullet"/>
+      <w:lvlText w:val=""/>
+      <w:lvlJc w:val="left"/>
+      <w:pPr>
+        <w:tabs>
+          <w:tab w:val="num" w:pos="5760"/>
+        </w:tabs>
+        <w:ind w:left="5760" w:hanging="360"/>
+      </w:pPr>
+      <w:rPr>
+        <w:rFonts w:ascii="Wingdings" w:hAnsi="Wingdings" w:hint="default"/>
+        <w:sz w:val="20"/>
+      </w:rPr>
+    </w:lvl>
+    <w:lvl w:ilvl="8" w:tentative="1">
+      <w:start w:val="1"/>
+      <w:numFmt w:val="bullet"/>
+      <w:lvlText w:val=""/>
+      <w:lvlJc w:val="left"/>
+      <w:pPr>
+        <w:tabs>
+          <w:tab w:val="num" w:pos="6480"/>
+        </w:tabs>
+        <w:ind w:left="6480" w:hanging="360"/>
+      </w:pPr>
+      <w:rPr>
+        <w:rFonts w:ascii="Wingdings" w:hAnsi="Wingdings" w:hint="default"/>
+        <w:sz w:val="20"/>
+      </w:rPr>
+    </w:lvl>
+  </w:abstractNum>
+  <w:abstractNum w:abstractNumId="22" w15:restartNumberingAfterBreak="0">
+    <w:nsid w:val="4B8C7DC2"/>
+    <w:multiLevelType w:val="multilevel"/>
+    <w:tmpl w:val="88D86B08"/>
+    <w:lvl w:ilvl="0">
+      <w:start w:val="1"/>
+      <w:numFmt w:val="bullet"/>
+      <w:lvlText w:val=""/>
+      <w:lvlJc w:val="left"/>
+      <w:pPr>
+        <w:tabs>
+          <w:tab w:val="num" w:pos="720"/>
+        </w:tabs>
+        <w:ind w:left="720" w:hanging="360"/>
+      </w:pPr>
+      <w:rPr>
+        <w:rFonts w:ascii="Symbol" w:hAnsi="Symbol" w:hint="default"/>
+        <w:sz w:val="20"/>
+      </w:rPr>
+    </w:lvl>
+    <w:lvl w:ilvl="1" w:tentative="1">
+      <w:start w:val="1"/>
+      <w:numFmt w:val="bullet"/>
+      <w:lvlText w:val="o"/>
+      <w:lvlJc w:val="left"/>
+      <w:pPr>
+        <w:tabs>
+          <w:tab w:val="num" w:pos="1440"/>
+        </w:tabs>
+        <w:ind w:left="1440" w:hanging="360"/>
+      </w:pPr>
+      <w:rPr>
+        <w:rFonts w:ascii="Courier New" w:hAnsi="Courier New" w:hint="default"/>
+        <w:sz w:val="20"/>
+      </w:rPr>
+    </w:lvl>
+    <w:lvl w:ilvl="2" w:tentative="1">
+      <w:start w:val="1"/>
+      <w:numFmt w:val="bullet"/>
+      <w:lvlText w:val=""/>
+      <w:lvlJc w:val="left"/>
+      <w:pPr>
+        <w:tabs>
+          <w:tab w:val="num" w:pos="2160"/>
+        </w:tabs>
+        <w:ind w:left="2160" w:hanging="360"/>
+      </w:pPr>
+      <w:rPr>
+        <w:rFonts w:ascii="Wingdings" w:hAnsi="Wingdings" w:hint="default"/>
+        <w:sz w:val="20"/>
+      </w:rPr>
+    </w:lvl>
+    <w:lvl w:ilvl="3" w:tentative="1">
+      <w:start w:val="1"/>
+      <w:numFmt w:val="bullet"/>
+      <w:lvlText w:val=""/>
+      <w:lvlJc w:val="left"/>
+      <w:pPr>
+        <w:tabs>
+          <w:tab w:val="num" w:pos="2880"/>
+        </w:tabs>
+        <w:ind w:left="2880" w:hanging="360"/>
+      </w:pPr>
+      <w:rPr>
+        <w:rFonts w:ascii="Wingdings" w:hAnsi="Wingdings" w:hint="default"/>
+        <w:sz w:val="20"/>
+      </w:rPr>
+    </w:lvl>
+    <w:lvl w:ilvl="4" w:tentative="1">
+      <w:start w:val="1"/>
+      <w:numFmt w:val="bullet"/>
+      <w:lvlText w:val=""/>
+      <w:lvlJc w:val="left"/>
+      <w:pPr>
+        <w:tabs>
+          <w:tab w:val="num" w:pos="3600"/>
+        </w:tabs>
+        <w:ind w:left="3600" w:hanging="360"/>
+      </w:pPr>
+      <w:rPr>
+        <w:rFonts w:ascii="Wingdings" w:hAnsi="Wingdings" w:hint="default"/>
+        <w:sz w:val="20"/>
+      </w:rPr>
+    </w:lvl>
+    <w:lvl w:ilvl="5" w:tentative="1">
+      <w:start w:val="1"/>
+      <w:numFmt w:val="bullet"/>
+      <w:lvlText w:val=""/>
+      <w:lvlJc w:val="left"/>
+      <w:pPr>
+        <w:tabs>
+          <w:tab w:val="num" w:pos="4320"/>
+        </w:tabs>
+        <w:ind w:left="4320" w:hanging="360"/>
+      </w:pPr>
+      <w:rPr>
+        <w:rFonts w:ascii="Wingdings" w:hAnsi="Wingdings" w:hint="default"/>
+        <w:sz w:val="20"/>
+      </w:rPr>
+    </w:lvl>
+    <w:lvl w:ilvl="6" w:tentative="1">
+      <w:start w:val="1"/>
+      <w:numFmt w:val="bullet"/>
+      <w:lvlText w:val=""/>
+      <w:lvlJc w:val="left"/>
+      <w:pPr>
+        <w:tabs>
+          <w:tab w:val="num" w:pos="5040"/>
+        </w:tabs>
+        <w:ind w:left="5040" w:hanging="360"/>
+      </w:pPr>
+      <w:rPr>
+        <w:rFonts w:ascii="Wingdings" w:hAnsi="Wingdings" w:hint="default"/>
+        <w:sz w:val="20"/>
+      </w:rPr>
+    </w:lvl>
+    <w:lvl w:ilvl="7" w:tentative="1">
+      <w:start w:val="1"/>
+      <w:numFmt w:val="bullet"/>
+      <w:lvlText w:val=""/>
+      <w:lvlJc w:val="left"/>
+      <w:pPr>
+        <w:tabs>
+          <w:tab w:val="num" w:pos="5760"/>
+        </w:tabs>
+        <w:ind w:left="5760" w:hanging="360"/>
+      </w:pPr>
+      <w:rPr>
+        <w:rFonts w:ascii="Wingdings" w:hAnsi="Wingdings" w:hint="default"/>
+        <w:sz w:val="20"/>
+      </w:rPr>
+    </w:lvl>
+    <w:lvl w:ilvl="8" w:tentative="1">
+      <w:start w:val="1"/>
+      <w:numFmt w:val="bullet"/>
+      <w:lvlText w:val=""/>
+      <w:lvlJc w:val="left"/>
+      <w:pPr>
+        <w:tabs>
+          <w:tab w:val="num" w:pos="6480"/>
+        </w:tabs>
+        <w:ind w:left="6480" w:hanging="360"/>
+      </w:pPr>
+      <w:rPr>
+        <w:rFonts w:ascii="Wingdings" w:hAnsi="Wingdings" w:hint="default"/>
+        <w:sz w:val="20"/>
+      </w:rPr>
+    </w:lvl>
+  </w:abstractNum>
+  <w:abstractNum w:abstractNumId="23" w15:restartNumberingAfterBreak="0">
     <w:nsid w:val="4C482478"/>
     <w:multiLevelType w:val="multilevel"/>
     <w:tmpl w:val="9E4C4594"/>
@@ -12208,7 +13183,7 @@
       </w:pPr>
     </w:lvl>
   </w:abstractNum>
-  <w:abstractNum w:abstractNumId="19" w15:restartNumberingAfterBreak="0">
+  <w:abstractNum w:abstractNumId="24" w15:restartNumberingAfterBreak="0">
     <w:nsid w:val="51EC1454"/>
     <w:multiLevelType w:val="multilevel"/>
     <w:tmpl w:val="DECA79F2"/>
@@ -12357,7 +13332,7 @@
       </w:rPr>
     </w:lvl>
   </w:abstractNum>
-  <w:abstractNum w:abstractNumId="20" w15:restartNumberingAfterBreak="0">
+  <w:abstractNum w:abstractNumId="25" w15:restartNumberingAfterBreak="0">
     <w:nsid w:val="5420247F"/>
     <w:multiLevelType w:val="multilevel"/>
     <w:tmpl w:val="982068FA"/>
@@ -12470,7 +13445,7 @@
       </w:rPr>
     </w:lvl>
   </w:abstractNum>
-  <w:abstractNum w:abstractNumId="21" w15:restartNumberingAfterBreak="0">
+  <w:abstractNum w:abstractNumId="26" w15:restartNumberingAfterBreak="0">
     <w:nsid w:val="551D1342"/>
     <w:multiLevelType w:val="multilevel"/>
     <w:tmpl w:val="18943A5E"/>
@@ -12619,7 +13594,7 @@
       </w:rPr>
     </w:lvl>
   </w:abstractNum>
-  <w:abstractNum w:abstractNumId="22" w15:restartNumberingAfterBreak="0">
+  <w:abstractNum w:abstractNumId="27" w15:restartNumberingAfterBreak="0">
     <w:nsid w:val="55892E00"/>
     <w:multiLevelType w:val="hybridMultilevel"/>
     <w:tmpl w:val="7EBA0D74"/>
@@ -12708,7 +13683,7 @@
       </w:pPr>
     </w:lvl>
   </w:abstractNum>
-  <w:abstractNum w:abstractNumId="23" w15:restartNumberingAfterBreak="0">
+  <w:abstractNum w:abstractNumId="28" w15:restartNumberingAfterBreak="0">
     <w:nsid w:val="59362A80"/>
     <w:multiLevelType w:val="multilevel"/>
     <w:tmpl w:val="8DFA1DEE"/>
@@ -12849,7 +13824,7 @@
       </w:rPr>
     </w:lvl>
   </w:abstractNum>
-  <w:abstractNum w:abstractNumId="24" w15:restartNumberingAfterBreak="0">
+  <w:abstractNum w:abstractNumId="29" w15:restartNumberingAfterBreak="0">
     <w:nsid w:val="5D30564C"/>
     <w:multiLevelType w:val="multilevel"/>
     <w:tmpl w:val="DECA79F2"/>
@@ -12998,7 +13973,7 @@
       </w:rPr>
     </w:lvl>
   </w:abstractNum>
-  <w:abstractNum w:abstractNumId="25" w15:restartNumberingAfterBreak="0">
+  <w:abstractNum w:abstractNumId="30" w15:restartNumberingAfterBreak="0">
     <w:nsid w:val="5D64188C"/>
     <w:multiLevelType w:val="multilevel"/>
     <w:tmpl w:val="DECA79F2"/>
@@ -13147,7 +14122,7 @@
       </w:rPr>
     </w:lvl>
   </w:abstractNum>
-  <w:abstractNum w:abstractNumId="26" w15:restartNumberingAfterBreak="0">
+  <w:abstractNum w:abstractNumId="31" w15:restartNumberingAfterBreak="0">
     <w:nsid w:val="6B5E43D6"/>
     <w:multiLevelType w:val="multilevel"/>
     <w:tmpl w:val="6DFA7FA4"/>
@@ -13296,7 +14271,7 @@
       </w:rPr>
     </w:lvl>
   </w:abstractNum>
-  <w:abstractNum w:abstractNumId="27" w15:restartNumberingAfterBreak="0">
+  <w:abstractNum w:abstractNumId="32" w15:restartNumberingAfterBreak="0">
     <w:nsid w:val="6E0924CD"/>
     <w:multiLevelType w:val="multilevel"/>
     <w:tmpl w:val="DECA79F2"/>
@@ -13445,7 +14420,7 @@
       </w:rPr>
     </w:lvl>
   </w:abstractNum>
-  <w:abstractNum w:abstractNumId="28" w15:restartNumberingAfterBreak="0">
+  <w:abstractNum w:abstractNumId="33" w15:restartNumberingAfterBreak="0">
     <w:nsid w:val="6EB60F1A"/>
     <w:multiLevelType w:val="multilevel"/>
     <w:tmpl w:val="F6BA022C"/>
@@ -13594,7 +14569,7 @@
       </w:rPr>
     </w:lvl>
   </w:abstractNum>
-  <w:abstractNum w:abstractNumId="29" w15:restartNumberingAfterBreak="0">
+  <w:abstractNum w:abstractNumId="34" w15:restartNumberingAfterBreak="0">
     <w:nsid w:val="6F6845F6"/>
     <w:multiLevelType w:val="multilevel"/>
     <w:tmpl w:val="982068FA"/>
@@ -13707,7 +14682,7 @@
       </w:rPr>
     </w:lvl>
   </w:abstractNum>
-  <w:abstractNum w:abstractNumId="30" w15:restartNumberingAfterBreak="0">
+  <w:abstractNum w:abstractNumId="35" w15:restartNumberingAfterBreak="0">
     <w:nsid w:val="700F43F3"/>
     <w:multiLevelType w:val="multilevel"/>
     <w:tmpl w:val="26CA7382"/>
@@ -13856,7 +14831,7 @@
       </w:rPr>
     </w:lvl>
   </w:abstractNum>
-  <w:abstractNum w:abstractNumId="31" w15:restartNumberingAfterBreak="0">
+  <w:abstractNum w:abstractNumId="36" w15:restartNumberingAfterBreak="0">
     <w:nsid w:val="71691F2C"/>
     <w:multiLevelType w:val="multilevel"/>
     <w:tmpl w:val="47027D0A"/>
@@ -14005,7 +14980,7 @@
       </w:rPr>
     </w:lvl>
   </w:abstractNum>
-  <w:abstractNum w:abstractNumId="32" w15:restartNumberingAfterBreak="0">
+  <w:abstractNum w:abstractNumId="37" w15:restartNumberingAfterBreak="0">
     <w:nsid w:val="734609A1"/>
     <w:multiLevelType w:val="multilevel"/>
     <w:tmpl w:val="DECA79F2"/>
@@ -14154,7 +15129,7 @@
       </w:rPr>
     </w:lvl>
   </w:abstractNum>
-  <w:abstractNum w:abstractNumId="33" w15:restartNumberingAfterBreak="0">
+  <w:abstractNum w:abstractNumId="38" w15:restartNumberingAfterBreak="0">
     <w:nsid w:val="772100E3"/>
     <w:multiLevelType w:val="multilevel"/>
     <w:tmpl w:val="DECA79F2"/>
@@ -14303,7 +15278,7 @@
       </w:rPr>
     </w:lvl>
   </w:abstractNum>
-  <w:abstractNum w:abstractNumId="34" w15:restartNumberingAfterBreak="0">
+  <w:abstractNum w:abstractNumId="39" w15:restartNumberingAfterBreak="0">
     <w:nsid w:val="7E387FD6"/>
     <w:multiLevelType w:val="multilevel"/>
     <w:tmpl w:val="2F8C9158"/>
@@ -14456,106 +15431,121 @@
     <w:abstractNumId w:val="2"/>
   </w:num>
   <w:num w:numId="2" w16cid:durableId="1676414612">
-    <w:abstractNumId w:val="20"/>
+    <w:abstractNumId w:val="25"/>
   </w:num>
   <w:num w:numId="3" w16cid:durableId="878981223">
-    <w:abstractNumId w:val="31"/>
+    <w:abstractNumId w:val="36"/>
   </w:num>
   <w:num w:numId="4" w16cid:durableId="882325129">
-    <w:abstractNumId w:val="5"/>
+    <w:abstractNumId w:val="6"/>
   </w:num>
   <w:num w:numId="5" w16cid:durableId="985355943">
-    <w:abstractNumId w:val="21"/>
+    <w:abstractNumId w:val="26"/>
   </w:num>
   <w:num w:numId="6" w16cid:durableId="614751214">
-    <w:abstractNumId w:val="34"/>
+    <w:abstractNumId w:val="39"/>
   </w:num>
   <w:num w:numId="7" w16cid:durableId="37361587">
     <w:abstractNumId w:val="4"/>
   </w:num>
   <w:num w:numId="8" w16cid:durableId="116216589">
-    <w:abstractNumId w:val="23"/>
+    <w:abstractNumId w:val="28"/>
   </w:num>
   <w:num w:numId="9" w16cid:durableId="93481492">
-    <w:abstractNumId w:val="22"/>
+    <w:abstractNumId w:val="27"/>
   </w:num>
   <w:num w:numId="10" w16cid:durableId="272712117">
     <w:abstractNumId w:val="0"/>
   </w:num>
   <w:num w:numId="11" w16cid:durableId="275795433">
-    <w:abstractNumId w:val="8"/>
+    <w:abstractNumId w:val="9"/>
   </w:num>
   <w:num w:numId="12" w16cid:durableId="204955310">
-    <w:abstractNumId w:val="33"/>
+    <w:abstractNumId w:val="38"/>
   </w:num>
   <w:num w:numId="13" w16cid:durableId="212666500">
+    <w:abstractNumId w:val="29"/>
+  </w:num>
+  <w:num w:numId="14" w16cid:durableId="515655538">
+    <w:abstractNumId w:val="15"/>
+  </w:num>
+  <w:num w:numId="15" w16cid:durableId="2129927682">
+    <w:abstractNumId w:val="37"/>
+  </w:num>
+  <w:num w:numId="16" w16cid:durableId="803738977">
+    <w:abstractNumId w:val="32"/>
+  </w:num>
+  <w:num w:numId="17" w16cid:durableId="1711613812">
     <w:abstractNumId w:val="24"/>
   </w:num>
-  <w:num w:numId="14" w16cid:durableId="515655538">
-    <w:abstractNumId w:val="13"/>
-  </w:num>
-  <w:num w:numId="15" w16cid:durableId="2129927682">
-    <w:abstractNumId w:val="32"/>
-  </w:num>
-  <w:num w:numId="16" w16cid:durableId="803738977">
-    <w:abstractNumId w:val="27"/>
-  </w:num>
-  <w:num w:numId="17" w16cid:durableId="1711613812">
-    <w:abstractNumId w:val="19"/>
-  </w:num>
   <w:num w:numId="18" w16cid:durableId="1633293130">
-    <w:abstractNumId w:val="9"/>
+    <w:abstractNumId w:val="10"/>
   </w:num>
   <w:num w:numId="19" w16cid:durableId="1501771049">
-    <w:abstractNumId w:val="6"/>
+    <w:abstractNumId w:val="7"/>
   </w:num>
   <w:num w:numId="20" w16cid:durableId="1373771417">
-    <w:abstractNumId w:val="10"/>
+    <w:abstractNumId w:val="11"/>
   </w:num>
   <w:num w:numId="21" w16cid:durableId="89352908">
-    <w:abstractNumId w:val="25"/>
+    <w:abstractNumId w:val="30"/>
   </w:num>
   <w:num w:numId="22" w16cid:durableId="1680815003">
     <w:abstractNumId w:val="1"/>
   </w:num>
   <w:num w:numId="23" w16cid:durableId="672145472">
-    <w:abstractNumId w:val="29"/>
+    <w:abstractNumId w:val="34"/>
   </w:num>
   <w:num w:numId="24" w16cid:durableId="679311719">
-    <w:abstractNumId w:val="11"/>
+    <w:abstractNumId w:val="12"/>
   </w:num>
   <w:num w:numId="25" w16cid:durableId="1444884961">
-    <w:abstractNumId w:val="15"/>
+    <w:abstractNumId w:val="17"/>
   </w:num>
   <w:num w:numId="26" w16cid:durableId="860430872">
+    <w:abstractNumId w:val="19"/>
+  </w:num>
+  <w:num w:numId="27" w16cid:durableId="1781220665">
+    <w:abstractNumId w:val="8"/>
+  </w:num>
+  <w:num w:numId="28" w16cid:durableId="429856481">
+    <w:abstractNumId w:val="31"/>
+  </w:num>
+  <w:num w:numId="29" w16cid:durableId="1531604811">
+    <w:abstractNumId w:val="35"/>
+  </w:num>
+  <w:num w:numId="30" w16cid:durableId="1886211046">
     <w:abstractNumId w:val="16"/>
   </w:num>
-  <w:num w:numId="27" w16cid:durableId="1781220665">
-    <w:abstractNumId w:val="7"/>
-  </w:num>
-  <w:num w:numId="28" w16cid:durableId="429856481">
-    <w:abstractNumId w:val="26"/>
-  </w:num>
-  <w:num w:numId="29" w16cid:durableId="1531604811">
-    <w:abstractNumId w:val="30"/>
-  </w:num>
-  <w:num w:numId="30" w16cid:durableId="1886211046">
-    <w:abstractNumId w:val="14"/>
-  </w:num>
   <w:num w:numId="31" w16cid:durableId="1304189234">
-    <w:abstractNumId w:val="28"/>
+    <w:abstractNumId w:val="33"/>
   </w:num>
   <w:num w:numId="32" w16cid:durableId="1750619033">
     <w:abstractNumId w:val="3"/>
   </w:num>
   <w:num w:numId="33" w16cid:durableId="1456483162">
+    <w:abstractNumId w:val="23"/>
+  </w:num>
+  <w:num w:numId="34" w16cid:durableId="871384863">
+    <w:abstractNumId w:val="20"/>
+  </w:num>
+  <w:num w:numId="35" w16cid:durableId="1385328018">
+    <w:abstractNumId w:val="14"/>
+  </w:num>
+  <w:num w:numId="36" w16cid:durableId="1968387090">
     <w:abstractNumId w:val="18"/>
   </w:num>
-  <w:num w:numId="34" w16cid:durableId="871384863">
-    <w:abstractNumId w:val="17"/>
+  <w:num w:numId="37" w16cid:durableId="495191291">
+    <w:abstractNumId w:val="21"/>
   </w:num>
-  <w:num w:numId="35" w16cid:durableId="1385328018">
-    <w:abstractNumId w:val="12"/>
+  <w:num w:numId="38" w16cid:durableId="1350061455">
+    <w:abstractNumId w:val="22"/>
+  </w:num>
+  <w:num w:numId="39" w16cid:durableId="292642626">
+    <w:abstractNumId w:val="5"/>
+  </w:num>
+  <w:num w:numId="40" w16cid:durableId="137112815">
+    <w:abstractNumId w:val="13"/>
   </w:num>
   <w:numIdMacAtCleanup w:val="35"/>
 </w:numbering>

</xml_diff>